<commit_message>
add last question response
</commit_message>
<xml_diff>
--- a/Respostas.docx
+++ b/Respostas.docx
@@ -38,10 +38,7 @@
         <w:t>R:</w:t>
       </w:r>
       <w:r>
-        <w:t xml:space="preserve"> </w:t>
-      </w:r>
-      <w:r>
-        <w:t>A resposta pode ser variável com o problema a ser resolvido.</w:t>
+        <w:t xml:space="preserve"> A resposta pode ser variável com o problema a ser resolvido.</w:t>
       </w:r>
     </w:p>
     <w:p>
@@ -146,13 +143,7 @@
         <w:t xml:space="preserve"> </w:t>
       </w:r>
       <w:r>
-        <w:t>Esta quest</w:t>
-      </w:r>
-      <w:r>
-        <w:t>ã</w:t>
-      </w:r>
-      <w:r>
-        <w:t>o aborda o tratamento de erros orientado a objetos.</w:t>
+        <w:t>Esta questão aborda o tratamento de erros orientado a objetos.</w:t>
       </w:r>
     </w:p>
     <w:p>
@@ -160,19 +151,7 @@
         <w:ind w:left="708"/>
       </w:pPr>
       <w:r>
-        <w:t xml:space="preserve">(a) E boa pratica definir um tipo </w:t>
-      </w:r>
-      <w:r>
-        <w:t>específico</w:t>
-      </w:r>
-      <w:r>
-        <w:t xml:space="preserve"> de exce</w:t>
-      </w:r>
-      <w:r>
-        <w:t>çã</w:t>
-      </w:r>
-      <w:r>
-        <w:t xml:space="preserve">o que estende da classe ́ </w:t>
+        <w:t xml:space="preserve">(a) E boa pratica definir um tipo específico de exceção que estende da classe ́ </w:t>
       </w:r>
       <w:proofErr w:type="spellStart"/>
       <w:r>
@@ -180,13 +159,7 @@
       </w:r>
       <w:proofErr w:type="spellEnd"/>
       <w:r>
-        <w:t>?</w:t>
-      </w:r>
-      <w:r>
-        <w:t xml:space="preserve"> </w:t>
-      </w:r>
-      <w:r>
-        <w:t>Se sim, em quais casos?</w:t>
+        <w:t>? Se sim, em quais casos?</w:t>
       </w:r>
     </w:p>
     <w:p>
@@ -202,25 +175,7 @@
         <w:ind w:firstLine="708"/>
       </w:pPr>
       <w:r>
-        <w:t xml:space="preserve">(b) Quando </w:t>
-      </w:r>
-      <w:r>
-        <w:t>você</w:t>
-      </w:r>
-      <w:r>
-        <w:t xml:space="preserve"> capturaria uma exce</w:t>
-      </w:r>
-      <w:r>
-        <w:t>çã</w:t>
-      </w:r>
-      <w:r>
-        <w:t>o atrav</w:t>
-      </w:r>
-      <w:r>
-        <w:t>é</w:t>
-      </w:r>
-      <w:r>
-        <w:t xml:space="preserve">s de clausulas </w:t>
+        <w:t xml:space="preserve">(b) Quando você capturaria uma exceção através de clausulas </w:t>
       </w:r>
       <w:proofErr w:type="spellStart"/>
       <w:r>
@@ -247,31 +202,7 @@
         <w:t xml:space="preserve"> </w:t>
       </w:r>
       <w:r>
-        <w:t>(c) Em quais situa</w:t>
-      </w:r>
-      <w:r>
-        <w:t>çõ</w:t>
-      </w:r>
-      <w:r>
-        <w:t>es vo</w:t>
-      </w:r>
-      <w:r>
-        <w:t>cê</w:t>
-      </w:r>
-      <w:r>
-        <w:t xml:space="preserve"> lan</w:t>
-      </w:r>
-      <w:r>
-        <w:t>ç</w:t>
-      </w:r>
-      <w:r>
-        <w:t>aria uma exce</w:t>
-      </w:r>
-      <w:r>
-        <w:t>çã</w:t>
-      </w:r>
-      <w:r>
-        <w:t>o? Cite exemplos.</w:t>
+        <w:t>(c) Em quais situações você lançaria uma exceção? Cite exemplos.</w:t>
       </w:r>
     </w:p>
     <w:p>
@@ -279,13 +210,7 @@
         <w:t>R</w:t>
       </w:r>
       <w:r>
-        <w:t xml:space="preserve">: </w:t>
-      </w:r>
-      <w:r>
-        <w:t xml:space="preserve">(B) </w:t>
-      </w:r>
-      <w:r>
-        <w:t xml:space="preserve">Casos de chamada para outros serviços (Qualquer consumo externo do software, banco, </w:t>
+        <w:t xml:space="preserve">: (B) Casos de chamada para outros serviços (Qualquer consumo externo do software, banco, </w:t>
       </w:r>
       <w:proofErr w:type="spellStart"/>
       <w:r>
@@ -309,10 +234,7 @@
       </w:r>
       <w:proofErr w:type="spellEnd"/>
       <w:r>
-        <w:t>). Esses casos são de extrema importância já que não temos domínio do código do terceiro e o retorno nem sempre pode ser o que esperamos (por N motivos, seja de conexão, seja de retorno nulo ou algum outro erro)</w:t>
-      </w:r>
-      <w:r>
-        <w:t xml:space="preserve">. (C) Situações como descritas anteriormente, e outras situações que as condições </w:t>
+        <w:t xml:space="preserve">). Esses casos são de extrema importância já que não temos domínio do código do terceiro e o retorno nem sempre pode ser o que esperamos (por N motivos, seja de conexão, seja de retorno nulo ou algum outro erro). (C) Situações como descritas anteriormente, e outras situações que as condições </w:t>
       </w:r>
       <w:r>
         <w:t xml:space="preserve">estabelecidas </w:t>
@@ -383,8 +305,2420 @@
       <w:r>
         <w:t>(6)</w:t>
       </w:r>
+    </w:p>
+    <w:p>
+      <w:pPr>
+        <w:autoSpaceDE w:val="0"/>
+        <w:autoSpaceDN w:val="0"/>
+        <w:adjustRightInd w:val="0"/>
+        <w:spacing w:after="0" w:line="240" w:lineRule="auto"/>
+        <w:rPr>
+          <w:rFonts w:ascii="Consolas" w:hAnsi="Consolas" w:cs="Consolas"/>
+          <w:color w:val="000000"/>
+          <w:sz w:val="19"/>
+          <w:szCs w:val="19"/>
+          <w:highlight w:val="white"/>
+        </w:rPr>
+      </w:pPr>
+      <w:r>
+        <w:rPr>
+          <w:rFonts w:ascii="Consolas" w:hAnsi="Consolas" w:cs="Consolas"/>
+          <w:color w:val="0000FF"/>
+          <w:sz w:val="19"/>
+          <w:szCs w:val="19"/>
+          <w:highlight w:val="white"/>
+        </w:rPr>
+        <w:t>WITH</w:t>
+      </w:r>
+      <w:r>
+        <w:rPr>
+          <w:rFonts w:ascii="Consolas" w:hAnsi="Consolas" w:cs="Consolas"/>
+          <w:color w:val="000000"/>
+          <w:sz w:val="19"/>
+          <w:szCs w:val="19"/>
+          <w:highlight w:val="white"/>
+        </w:rPr>
+        <w:t xml:space="preserve"> Alimentos </w:t>
+      </w:r>
+      <w:proofErr w:type="gramStart"/>
+      <w:r>
+        <w:rPr>
+          <w:rFonts w:ascii="Consolas" w:hAnsi="Consolas" w:cs="Consolas"/>
+          <w:color w:val="0000FF"/>
+          <w:sz w:val="19"/>
+          <w:szCs w:val="19"/>
+          <w:highlight w:val="white"/>
+        </w:rPr>
+        <w:t>as</w:t>
+      </w:r>
+      <w:r>
+        <w:rPr>
+          <w:rFonts w:ascii="Consolas" w:hAnsi="Consolas" w:cs="Consolas"/>
+          <w:color w:val="808080"/>
+          <w:sz w:val="19"/>
+          <w:szCs w:val="19"/>
+          <w:highlight w:val="white"/>
+        </w:rPr>
+        <w:t>(</w:t>
+      </w:r>
+      <w:proofErr w:type="gramEnd"/>
+    </w:p>
+    <w:p>
+      <w:pPr>
+        <w:autoSpaceDE w:val="0"/>
+        <w:autoSpaceDN w:val="0"/>
+        <w:adjustRightInd w:val="0"/>
+        <w:spacing w:after="0" w:line="240" w:lineRule="auto"/>
+        <w:rPr>
+          <w:rFonts w:ascii="Consolas" w:hAnsi="Consolas" w:cs="Consolas"/>
+          <w:color w:val="000000"/>
+          <w:sz w:val="19"/>
+          <w:szCs w:val="19"/>
+          <w:highlight w:val="white"/>
+        </w:rPr>
+      </w:pPr>
+      <w:r>
+        <w:rPr>
+          <w:rFonts w:ascii="Consolas" w:hAnsi="Consolas" w:cs="Consolas"/>
+          <w:color w:val="0000FF"/>
+          <w:sz w:val="19"/>
+          <w:szCs w:val="19"/>
+          <w:highlight w:val="white"/>
+        </w:rPr>
+        <w:t>SELECT</w:t>
+      </w:r>
+      <w:r>
+        <w:rPr>
+          <w:rFonts w:ascii="Consolas" w:hAnsi="Consolas" w:cs="Consolas"/>
+          <w:color w:val="000000"/>
+          <w:sz w:val="19"/>
+          <w:szCs w:val="19"/>
+          <w:highlight w:val="white"/>
+        </w:rPr>
+        <w:t xml:space="preserve"> </w:t>
+      </w:r>
+      <w:proofErr w:type="gramStart"/>
+      <w:r>
+        <w:rPr>
+          <w:rFonts w:ascii="Consolas" w:hAnsi="Consolas" w:cs="Consolas"/>
+          <w:color w:val="000000"/>
+          <w:sz w:val="19"/>
+          <w:szCs w:val="19"/>
+          <w:highlight w:val="white"/>
+        </w:rPr>
+        <w:t>A</w:t>
+      </w:r>
+      <w:r>
+        <w:rPr>
+          <w:rFonts w:ascii="Consolas" w:hAnsi="Consolas" w:cs="Consolas"/>
+          <w:color w:val="808080"/>
+          <w:sz w:val="19"/>
+          <w:szCs w:val="19"/>
+          <w:highlight w:val="white"/>
+        </w:rPr>
+        <w:t>.</w:t>
+      </w:r>
+      <w:r>
+        <w:rPr>
+          <w:rFonts w:ascii="Consolas" w:hAnsi="Consolas" w:cs="Consolas"/>
+          <w:color w:val="000000"/>
+          <w:sz w:val="19"/>
+          <w:szCs w:val="19"/>
+          <w:highlight w:val="white"/>
+        </w:rPr>
+        <w:t>NOME</w:t>
+      </w:r>
+      <w:proofErr w:type="gramEnd"/>
+      <w:r>
+        <w:rPr>
+          <w:rFonts w:ascii="Consolas" w:hAnsi="Consolas" w:cs="Consolas"/>
+          <w:color w:val="808080"/>
+          <w:sz w:val="19"/>
+          <w:szCs w:val="19"/>
+          <w:highlight w:val="white"/>
+        </w:rPr>
+        <w:t>,</w:t>
+      </w:r>
+      <w:r>
+        <w:rPr>
+          <w:rFonts w:ascii="Consolas" w:hAnsi="Consolas" w:cs="Consolas"/>
+          <w:color w:val="000000"/>
+          <w:sz w:val="19"/>
+          <w:szCs w:val="19"/>
+          <w:highlight w:val="white"/>
+        </w:rPr>
+        <w:t xml:space="preserve"> E</w:t>
+      </w:r>
+      <w:r>
+        <w:rPr>
+          <w:rFonts w:ascii="Consolas" w:hAnsi="Consolas" w:cs="Consolas"/>
+          <w:color w:val="808080"/>
+          <w:sz w:val="19"/>
+          <w:szCs w:val="19"/>
+          <w:highlight w:val="white"/>
+        </w:rPr>
+        <w:t>.</w:t>
+      </w:r>
+      <w:r>
+        <w:rPr>
+          <w:rFonts w:ascii="Consolas" w:hAnsi="Consolas" w:cs="Consolas"/>
+          <w:color w:val="000000"/>
+          <w:sz w:val="19"/>
+          <w:szCs w:val="19"/>
+          <w:highlight w:val="white"/>
+        </w:rPr>
+        <w:t>PRECO</w:t>
+      </w:r>
+      <w:r>
+        <w:rPr>
+          <w:rFonts w:ascii="Consolas" w:hAnsi="Consolas" w:cs="Consolas"/>
+          <w:color w:val="808080"/>
+          <w:sz w:val="19"/>
+          <w:szCs w:val="19"/>
+          <w:highlight w:val="white"/>
+        </w:rPr>
+        <w:t>,</w:t>
+      </w:r>
+      <w:r>
+        <w:rPr>
+          <w:rFonts w:ascii="Consolas" w:hAnsi="Consolas" w:cs="Consolas"/>
+          <w:color w:val="000000"/>
+          <w:sz w:val="19"/>
+          <w:szCs w:val="19"/>
+          <w:highlight w:val="white"/>
+        </w:rPr>
+        <w:t xml:space="preserve"> E</w:t>
+      </w:r>
+      <w:r>
+        <w:rPr>
+          <w:rFonts w:ascii="Consolas" w:hAnsi="Consolas" w:cs="Consolas"/>
+          <w:color w:val="808080"/>
+          <w:sz w:val="19"/>
+          <w:szCs w:val="19"/>
+          <w:highlight w:val="white"/>
+        </w:rPr>
+        <w:t>.</w:t>
+      </w:r>
+      <w:r>
+        <w:rPr>
+          <w:rFonts w:ascii="Consolas" w:hAnsi="Consolas" w:cs="Consolas"/>
+          <w:color w:val="000000"/>
+          <w:sz w:val="19"/>
+          <w:szCs w:val="19"/>
+          <w:highlight w:val="white"/>
+        </w:rPr>
+        <w:t>CUSTO</w:t>
+      </w:r>
+      <w:r>
+        <w:rPr>
+          <w:rFonts w:ascii="Consolas" w:hAnsi="Consolas" w:cs="Consolas"/>
+          <w:color w:val="808080"/>
+          <w:sz w:val="19"/>
+          <w:szCs w:val="19"/>
+          <w:highlight w:val="white"/>
+        </w:rPr>
+        <w:t>,</w:t>
+      </w:r>
+      <w:r>
+        <w:rPr>
+          <w:rFonts w:ascii="Consolas" w:hAnsi="Consolas" w:cs="Consolas"/>
+          <w:color w:val="000000"/>
+          <w:sz w:val="19"/>
+          <w:szCs w:val="19"/>
+          <w:highlight w:val="white"/>
+        </w:rPr>
+        <w:t xml:space="preserve"> A</w:t>
+      </w:r>
+      <w:r>
+        <w:rPr>
+          <w:rFonts w:ascii="Consolas" w:hAnsi="Consolas" w:cs="Consolas"/>
+          <w:color w:val="808080"/>
+          <w:sz w:val="19"/>
+          <w:szCs w:val="19"/>
+          <w:highlight w:val="white"/>
+        </w:rPr>
+        <w:t>.</w:t>
+      </w:r>
+      <w:r>
+        <w:rPr>
+          <w:rFonts w:ascii="Consolas" w:hAnsi="Consolas" w:cs="Consolas"/>
+          <w:color w:val="000000"/>
+          <w:sz w:val="19"/>
+          <w:szCs w:val="19"/>
+          <w:highlight w:val="white"/>
+        </w:rPr>
+        <w:t xml:space="preserve">DATA_VALIDADE </w:t>
+      </w:r>
+      <w:r>
+        <w:rPr>
+          <w:rFonts w:ascii="Consolas" w:hAnsi="Consolas" w:cs="Consolas"/>
+          <w:color w:val="0000FF"/>
+          <w:sz w:val="19"/>
+          <w:szCs w:val="19"/>
+          <w:highlight w:val="white"/>
+        </w:rPr>
+        <w:t>FROM</w:t>
+      </w:r>
+      <w:r>
+        <w:rPr>
+          <w:rFonts w:ascii="Consolas" w:hAnsi="Consolas" w:cs="Consolas"/>
+          <w:color w:val="000000"/>
+          <w:sz w:val="19"/>
+          <w:szCs w:val="19"/>
+          <w:highlight w:val="white"/>
+        </w:rPr>
+        <w:t xml:space="preserve"> Estoque E</w:t>
+      </w:r>
+    </w:p>
+    <w:p>
+      <w:pPr>
+        <w:autoSpaceDE w:val="0"/>
+        <w:autoSpaceDN w:val="0"/>
+        <w:adjustRightInd w:val="0"/>
+        <w:spacing w:after="0" w:line="240" w:lineRule="auto"/>
+        <w:rPr>
+          <w:rFonts w:ascii="Consolas" w:hAnsi="Consolas" w:cs="Consolas"/>
+          <w:color w:val="000000"/>
+          <w:sz w:val="19"/>
+          <w:szCs w:val="19"/>
+          <w:highlight w:val="white"/>
+          <w:lang w:val="en-US"/>
+        </w:rPr>
+      </w:pPr>
+      <w:r>
+        <w:rPr>
+          <w:rFonts w:ascii="Consolas" w:hAnsi="Consolas" w:cs="Consolas"/>
+          <w:color w:val="808080"/>
+          <w:sz w:val="19"/>
+          <w:szCs w:val="19"/>
+          <w:highlight w:val="white"/>
+          <w:lang w:val="en-US"/>
+        </w:rPr>
+        <w:t>INNER</w:t>
+      </w:r>
+      <w:r>
+        <w:rPr>
+          <w:rFonts w:ascii="Consolas" w:hAnsi="Consolas" w:cs="Consolas"/>
+          <w:color w:val="000000"/>
+          <w:sz w:val="19"/>
+          <w:szCs w:val="19"/>
+          <w:highlight w:val="white"/>
+          <w:lang w:val="en-US"/>
+        </w:rPr>
+        <w:t xml:space="preserve"> </w:t>
+      </w:r>
+      <w:r>
+        <w:rPr>
+          <w:rFonts w:ascii="Consolas" w:hAnsi="Consolas" w:cs="Consolas"/>
+          <w:color w:val="808080"/>
+          <w:sz w:val="19"/>
+          <w:szCs w:val="19"/>
+          <w:highlight w:val="white"/>
+          <w:lang w:val="en-US"/>
+        </w:rPr>
+        <w:t>JOIN</w:t>
+      </w:r>
+      <w:r>
+        <w:rPr>
+          <w:rFonts w:ascii="Consolas" w:hAnsi="Consolas" w:cs="Consolas"/>
+          <w:color w:val="000000"/>
+          <w:sz w:val="19"/>
+          <w:szCs w:val="19"/>
+          <w:highlight w:val="white"/>
+          <w:lang w:val="en-US"/>
+        </w:rPr>
+        <w:t xml:space="preserve"> ELEMENTO_ESTOQUE </w:t>
+      </w:r>
+      <w:r>
+        <w:rPr>
+          <w:rFonts w:ascii="Consolas" w:hAnsi="Consolas" w:cs="Consolas"/>
+          <w:color w:val="0000FF"/>
+          <w:sz w:val="19"/>
+          <w:szCs w:val="19"/>
+          <w:highlight w:val="white"/>
+          <w:lang w:val="en-US"/>
+        </w:rPr>
+        <w:t>AS</w:t>
+      </w:r>
+      <w:r>
+        <w:rPr>
+          <w:rFonts w:ascii="Consolas" w:hAnsi="Consolas" w:cs="Consolas"/>
+          <w:color w:val="000000"/>
+          <w:sz w:val="19"/>
+          <w:szCs w:val="19"/>
+          <w:highlight w:val="white"/>
+          <w:lang w:val="en-US"/>
+        </w:rPr>
+        <w:t xml:space="preserve"> EE </w:t>
+      </w:r>
+      <w:r>
+        <w:rPr>
+          <w:rFonts w:ascii="Consolas" w:hAnsi="Consolas" w:cs="Consolas"/>
+          <w:color w:val="0000FF"/>
+          <w:sz w:val="19"/>
+          <w:szCs w:val="19"/>
+          <w:highlight w:val="white"/>
+          <w:lang w:val="en-US"/>
+        </w:rPr>
+        <w:t>ON</w:t>
+      </w:r>
+      <w:r>
+        <w:rPr>
+          <w:rFonts w:ascii="Consolas" w:hAnsi="Consolas" w:cs="Consolas"/>
+          <w:color w:val="000000"/>
+          <w:sz w:val="19"/>
+          <w:szCs w:val="19"/>
+          <w:highlight w:val="white"/>
+          <w:lang w:val="en-US"/>
+        </w:rPr>
+        <w:t xml:space="preserve"> E</w:t>
+      </w:r>
+      <w:r>
+        <w:rPr>
+          <w:rFonts w:ascii="Consolas" w:hAnsi="Consolas" w:cs="Consolas"/>
+          <w:color w:val="808080"/>
+          <w:sz w:val="19"/>
+          <w:szCs w:val="19"/>
+          <w:highlight w:val="white"/>
+          <w:lang w:val="en-US"/>
+        </w:rPr>
+        <w:t>.</w:t>
+      </w:r>
+      <w:r>
+        <w:rPr>
+          <w:rFonts w:ascii="Consolas" w:hAnsi="Consolas" w:cs="Consolas"/>
+          <w:color w:val="000000"/>
+          <w:sz w:val="19"/>
+          <w:szCs w:val="19"/>
+          <w:highlight w:val="white"/>
+          <w:lang w:val="en-US"/>
+        </w:rPr>
+        <w:t xml:space="preserve">ID_ELEMENTO_ESTOQUE </w:t>
+      </w:r>
+      <w:r>
+        <w:rPr>
+          <w:rFonts w:ascii="Consolas" w:hAnsi="Consolas" w:cs="Consolas"/>
+          <w:color w:val="808080"/>
+          <w:sz w:val="19"/>
+          <w:szCs w:val="19"/>
+          <w:highlight w:val="white"/>
+          <w:lang w:val="en-US"/>
+        </w:rPr>
+        <w:t>=</w:t>
+      </w:r>
+      <w:r>
+        <w:rPr>
+          <w:rFonts w:ascii="Consolas" w:hAnsi="Consolas" w:cs="Consolas"/>
+          <w:color w:val="000000"/>
+          <w:sz w:val="19"/>
+          <w:szCs w:val="19"/>
+          <w:highlight w:val="white"/>
+          <w:lang w:val="en-US"/>
+        </w:rPr>
+        <w:t xml:space="preserve"> EE</w:t>
+      </w:r>
+      <w:r>
+        <w:rPr>
+          <w:rFonts w:ascii="Consolas" w:hAnsi="Consolas" w:cs="Consolas"/>
+          <w:color w:val="808080"/>
+          <w:sz w:val="19"/>
+          <w:szCs w:val="19"/>
+          <w:highlight w:val="white"/>
+          <w:lang w:val="en-US"/>
+        </w:rPr>
+        <w:t>.</w:t>
+      </w:r>
+      <w:r>
+        <w:rPr>
+          <w:rFonts w:ascii="Consolas" w:hAnsi="Consolas" w:cs="Consolas"/>
+          <w:color w:val="000000"/>
+          <w:sz w:val="19"/>
+          <w:szCs w:val="19"/>
+          <w:highlight w:val="white"/>
+          <w:lang w:val="en-US"/>
+        </w:rPr>
+        <w:t>ID</w:t>
+      </w:r>
+    </w:p>
+    <w:p>
+      <w:pPr>
+        <w:autoSpaceDE w:val="0"/>
+        <w:autoSpaceDN w:val="0"/>
+        <w:adjustRightInd w:val="0"/>
+        <w:spacing w:after="0" w:line="240" w:lineRule="auto"/>
+        <w:rPr>
+          <w:rFonts w:ascii="Consolas" w:hAnsi="Consolas" w:cs="Consolas"/>
+          <w:color w:val="000000"/>
+          <w:sz w:val="19"/>
+          <w:szCs w:val="19"/>
+          <w:highlight w:val="white"/>
+          <w:lang w:val="en-US"/>
+        </w:rPr>
+      </w:pPr>
+      <w:r>
+        <w:rPr>
+          <w:rFonts w:ascii="Consolas" w:hAnsi="Consolas" w:cs="Consolas"/>
+          <w:color w:val="808080"/>
+          <w:sz w:val="19"/>
+          <w:szCs w:val="19"/>
+          <w:highlight w:val="white"/>
+          <w:lang w:val="en-US"/>
+        </w:rPr>
+        <w:t>INNER</w:t>
+      </w:r>
+      <w:r>
+        <w:rPr>
+          <w:rFonts w:ascii="Consolas" w:hAnsi="Consolas" w:cs="Consolas"/>
+          <w:color w:val="000000"/>
+          <w:sz w:val="19"/>
+          <w:szCs w:val="19"/>
+          <w:highlight w:val="white"/>
+          <w:lang w:val="en-US"/>
+        </w:rPr>
+        <w:t xml:space="preserve"> </w:t>
+      </w:r>
+      <w:r>
+        <w:rPr>
+          <w:rFonts w:ascii="Consolas" w:hAnsi="Consolas" w:cs="Consolas"/>
+          <w:color w:val="808080"/>
+          <w:sz w:val="19"/>
+          <w:szCs w:val="19"/>
+          <w:highlight w:val="white"/>
+          <w:lang w:val="en-US"/>
+        </w:rPr>
+        <w:t>JOIN</w:t>
+      </w:r>
+      <w:r>
+        <w:rPr>
+          <w:rFonts w:ascii="Consolas" w:hAnsi="Consolas" w:cs="Consolas"/>
+          <w:color w:val="000000"/>
+          <w:sz w:val="19"/>
+          <w:szCs w:val="19"/>
+          <w:highlight w:val="white"/>
+          <w:lang w:val="en-US"/>
+        </w:rPr>
+        <w:t xml:space="preserve"> ALIMENTO </w:t>
+      </w:r>
+      <w:r>
+        <w:rPr>
+          <w:rFonts w:ascii="Consolas" w:hAnsi="Consolas" w:cs="Consolas"/>
+          <w:color w:val="0000FF"/>
+          <w:sz w:val="19"/>
+          <w:szCs w:val="19"/>
+          <w:highlight w:val="white"/>
+          <w:lang w:val="en-US"/>
+        </w:rPr>
+        <w:t>AS</w:t>
+      </w:r>
+      <w:r>
+        <w:rPr>
+          <w:rFonts w:ascii="Consolas" w:hAnsi="Consolas" w:cs="Consolas"/>
+          <w:color w:val="000000"/>
+          <w:sz w:val="19"/>
+          <w:szCs w:val="19"/>
+          <w:highlight w:val="white"/>
+          <w:lang w:val="en-US"/>
+        </w:rPr>
+        <w:t xml:space="preserve"> A </w:t>
+      </w:r>
+      <w:r>
+        <w:rPr>
+          <w:rFonts w:ascii="Consolas" w:hAnsi="Consolas" w:cs="Consolas"/>
+          <w:color w:val="0000FF"/>
+          <w:sz w:val="19"/>
+          <w:szCs w:val="19"/>
+          <w:highlight w:val="white"/>
+          <w:lang w:val="en-US"/>
+        </w:rPr>
+        <w:t>ON</w:t>
+      </w:r>
+      <w:r>
+        <w:rPr>
+          <w:rFonts w:ascii="Consolas" w:hAnsi="Consolas" w:cs="Consolas"/>
+          <w:color w:val="000000"/>
+          <w:sz w:val="19"/>
+          <w:szCs w:val="19"/>
+          <w:highlight w:val="white"/>
+          <w:lang w:val="en-US"/>
+        </w:rPr>
+        <w:t xml:space="preserve"> EE</w:t>
+      </w:r>
+      <w:r>
+        <w:rPr>
+          <w:rFonts w:ascii="Consolas" w:hAnsi="Consolas" w:cs="Consolas"/>
+          <w:color w:val="808080"/>
+          <w:sz w:val="19"/>
+          <w:szCs w:val="19"/>
+          <w:highlight w:val="white"/>
+          <w:lang w:val="en-US"/>
+        </w:rPr>
+        <w:t>.</w:t>
+      </w:r>
+      <w:r>
+        <w:rPr>
+          <w:rFonts w:ascii="Consolas" w:hAnsi="Consolas" w:cs="Consolas"/>
+          <w:color w:val="000000"/>
+          <w:sz w:val="19"/>
+          <w:szCs w:val="19"/>
+          <w:highlight w:val="white"/>
+          <w:lang w:val="en-US"/>
+        </w:rPr>
+        <w:t xml:space="preserve">ID </w:t>
+      </w:r>
+      <w:r>
+        <w:rPr>
+          <w:rFonts w:ascii="Consolas" w:hAnsi="Consolas" w:cs="Consolas"/>
+          <w:color w:val="808080"/>
+          <w:sz w:val="19"/>
+          <w:szCs w:val="19"/>
+          <w:highlight w:val="white"/>
+          <w:lang w:val="en-US"/>
+        </w:rPr>
+        <w:t>=</w:t>
+      </w:r>
+      <w:r>
+        <w:rPr>
+          <w:rFonts w:ascii="Consolas" w:hAnsi="Consolas" w:cs="Consolas"/>
+          <w:color w:val="000000"/>
+          <w:sz w:val="19"/>
+          <w:szCs w:val="19"/>
+          <w:highlight w:val="white"/>
+          <w:lang w:val="en-US"/>
+        </w:rPr>
+        <w:t xml:space="preserve"> A</w:t>
+      </w:r>
+      <w:r>
+        <w:rPr>
+          <w:rFonts w:ascii="Consolas" w:hAnsi="Consolas" w:cs="Consolas"/>
+          <w:color w:val="808080"/>
+          <w:sz w:val="19"/>
+          <w:szCs w:val="19"/>
+          <w:highlight w:val="white"/>
+          <w:lang w:val="en-US"/>
+        </w:rPr>
+        <w:t>.</w:t>
+      </w:r>
+      <w:r>
+        <w:rPr>
+          <w:rFonts w:ascii="Consolas" w:hAnsi="Consolas" w:cs="Consolas"/>
+          <w:color w:val="000000"/>
+          <w:sz w:val="19"/>
+          <w:szCs w:val="19"/>
+          <w:highlight w:val="white"/>
+          <w:lang w:val="en-US"/>
+        </w:rPr>
+        <w:t>ID_ELEMENTO_ESTOQUE</w:t>
+      </w:r>
+    </w:p>
+    <w:p>
+      <w:pPr>
+        <w:autoSpaceDE w:val="0"/>
+        <w:autoSpaceDN w:val="0"/>
+        <w:adjustRightInd w:val="0"/>
+        <w:spacing w:after="0" w:line="240" w:lineRule="auto"/>
+        <w:rPr>
+          <w:rFonts w:ascii="Consolas" w:hAnsi="Consolas" w:cs="Consolas"/>
+          <w:color w:val="000000"/>
+          <w:sz w:val="19"/>
+          <w:szCs w:val="19"/>
+          <w:highlight w:val="white"/>
+        </w:rPr>
+      </w:pPr>
+      <w:r>
+        <w:rPr>
+          <w:rFonts w:ascii="Consolas" w:hAnsi="Consolas" w:cs="Consolas"/>
+          <w:color w:val="0000FF"/>
+          <w:sz w:val="19"/>
+          <w:szCs w:val="19"/>
+          <w:highlight w:val="white"/>
+        </w:rPr>
+        <w:t>WHERE</w:t>
+      </w:r>
+      <w:r>
+        <w:rPr>
+          <w:rFonts w:ascii="Consolas" w:hAnsi="Consolas" w:cs="Consolas"/>
+          <w:color w:val="000000"/>
+          <w:sz w:val="19"/>
+          <w:szCs w:val="19"/>
+          <w:highlight w:val="white"/>
+        </w:rPr>
+        <w:t xml:space="preserve"> A</w:t>
+      </w:r>
+      <w:r>
+        <w:rPr>
+          <w:rFonts w:ascii="Consolas" w:hAnsi="Consolas" w:cs="Consolas"/>
+          <w:color w:val="808080"/>
+          <w:sz w:val="19"/>
+          <w:szCs w:val="19"/>
+          <w:highlight w:val="white"/>
+        </w:rPr>
+        <w:t>.</w:t>
+      </w:r>
+      <w:r>
+        <w:rPr>
+          <w:rFonts w:ascii="Consolas" w:hAnsi="Consolas" w:cs="Consolas"/>
+          <w:color w:val="000000"/>
+          <w:sz w:val="19"/>
+          <w:szCs w:val="19"/>
+          <w:highlight w:val="white"/>
+        </w:rPr>
+        <w:t xml:space="preserve">DATA_VALIDADE </w:t>
+      </w:r>
+      <w:r>
+        <w:rPr>
+          <w:rFonts w:ascii="Consolas" w:hAnsi="Consolas" w:cs="Consolas"/>
+          <w:color w:val="808080"/>
+          <w:sz w:val="19"/>
+          <w:szCs w:val="19"/>
+          <w:highlight w:val="white"/>
+        </w:rPr>
+        <w:t>&lt;</w:t>
+      </w:r>
+      <w:r>
+        <w:rPr>
+          <w:rFonts w:ascii="Consolas" w:hAnsi="Consolas" w:cs="Consolas"/>
+          <w:color w:val="000000"/>
+          <w:sz w:val="19"/>
+          <w:szCs w:val="19"/>
+          <w:highlight w:val="white"/>
+        </w:rPr>
+        <w:t xml:space="preserve"> 5</w:t>
+      </w:r>
+    </w:p>
+    <w:p>
+      <w:pPr>
+        <w:autoSpaceDE w:val="0"/>
+        <w:autoSpaceDN w:val="0"/>
+        <w:adjustRightInd w:val="0"/>
+        <w:spacing w:after="0" w:line="240" w:lineRule="auto"/>
+        <w:rPr>
+          <w:rFonts w:ascii="Consolas" w:hAnsi="Consolas" w:cs="Consolas"/>
+          <w:color w:val="000000"/>
+          <w:sz w:val="19"/>
+          <w:szCs w:val="19"/>
+          <w:highlight w:val="white"/>
+        </w:rPr>
+      </w:pPr>
+      <w:r>
+        <w:rPr>
+          <w:rFonts w:ascii="Consolas" w:hAnsi="Consolas" w:cs="Consolas"/>
+          <w:color w:val="808080"/>
+          <w:sz w:val="19"/>
+          <w:szCs w:val="19"/>
+          <w:highlight w:val="white"/>
+        </w:rPr>
+        <w:t>),</w:t>
+      </w:r>
+    </w:p>
+    <w:p>
+      <w:pPr>
+        <w:autoSpaceDE w:val="0"/>
+        <w:autoSpaceDN w:val="0"/>
+        <w:adjustRightInd w:val="0"/>
+        <w:spacing w:after="0" w:line="240" w:lineRule="auto"/>
+        <w:rPr>
+          <w:rFonts w:ascii="Consolas" w:hAnsi="Consolas" w:cs="Consolas"/>
+          <w:color w:val="000000"/>
+          <w:sz w:val="19"/>
+          <w:szCs w:val="19"/>
+          <w:highlight w:val="white"/>
+        </w:rPr>
+      </w:pPr>
+      <w:proofErr w:type="spellStart"/>
+      <w:r>
+        <w:rPr>
+          <w:rFonts w:ascii="Consolas" w:hAnsi="Consolas" w:cs="Consolas"/>
+          <w:color w:val="000000"/>
+          <w:sz w:val="19"/>
+          <w:szCs w:val="19"/>
+          <w:highlight w:val="white"/>
+        </w:rPr>
+        <w:t>ProdutosLimpeza</w:t>
+      </w:r>
+      <w:proofErr w:type="spellEnd"/>
+      <w:r>
+        <w:rPr>
+          <w:rFonts w:ascii="Consolas" w:hAnsi="Consolas" w:cs="Consolas"/>
+          <w:color w:val="000000"/>
+          <w:sz w:val="19"/>
+          <w:szCs w:val="19"/>
+          <w:highlight w:val="white"/>
+        </w:rPr>
+        <w:t xml:space="preserve"> </w:t>
+      </w:r>
+      <w:r>
+        <w:rPr>
+          <w:rFonts w:ascii="Consolas" w:hAnsi="Consolas" w:cs="Consolas"/>
+          <w:color w:val="0000FF"/>
+          <w:sz w:val="19"/>
+          <w:szCs w:val="19"/>
+          <w:highlight w:val="white"/>
+        </w:rPr>
+        <w:t xml:space="preserve">as </w:t>
+      </w:r>
+      <w:r>
+        <w:rPr>
+          <w:rFonts w:ascii="Consolas" w:hAnsi="Consolas" w:cs="Consolas"/>
+          <w:color w:val="808080"/>
+          <w:sz w:val="19"/>
+          <w:szCs w:val="19"/>
+          <w:highlight w:val="white"/>
+        </w:rPr>
+        <w:t>(</w:t>
+      </w:r>
+    </w:p>
+    <w:p>
+      <w:pPr>
+        <w:autoSpaceDE w:val="0"/>
+        <w:autoSpaceDN w:val="0"/>
+        <w:adjustRightInd w:val="0"/>
+        <w:spacing w:after="0" w:line="240" w:lineRule="auto"/>
+        <w:rPr>
+          <w:rFonts w:ascii="Consolas" w:hAnsi="Consolas" w:cs="Consolas"/>
+          <w:color w:val="000000"/>
+          <w:sz w:val="19"/>
+          <w:szCs w:val="19"/>
+          <w:highlight w:val="white"/>
+        </w:rPr>
+      </w:pPr>
+      <w:r>
+        <w:rPr>
+          <w:rFonts w:ascii="Consolas" w:hAnsi="Consolas" w:cs="Consolas"/>
+          <w:color w:val="0000FF"/>
+          <w:sz w:val="19"/>
+          <w:szCs w:val="19"/>
+          <w:highlight w:val="white"/>
+        </w:rPr>
+        <w:t>SELECT</w:t>
+      </w:r>
+      <w:r>
+        <w:rPr>
+          <w:rFonts w:ascii="Consolas" w:hAnsi="Consolas" w:cs="Consolas"/>
+          <w:color w:val="000000"/>
+          <w:sz w:val="19"/>
+          <w:szCs w:val="19"/>
+          <w:highlight w:val="white"/>
+        </w:rPr>
+        <w:t xml:space="preserve"> </w:t>
+      </w:r>
+      <w:proofErr w:type="gramStart"/>
+      <w:r>
+        <w:rPr>
+          <w:rFonts w:ascii="Consolas" w:hAnsi="Consolas" w:cs="Consolas"/>
+          <w:color w:val="000000"/>
+          <w:sz w:val="19"/>
+          <w:szCs w:val="19"/>
+          <w:highlight w:val="white"/>
+        </w:rPr>
+        <w:t>PL</w:t>
+      </w:r>
+      <w:r>
+        <w:rPr>
+          <w:rFonts w:ascii="Consolas" w:hAnsi="Consolas" w:cs="Consolas"/>
+          <w:color w:val="808080"/>
+          <w:sz w:val="19"/>
+          <w:szCs w:val="19"/>
+          <w:highlight w:val="white"/>
+        </w:rPr>
+        <w:t>.</w:t>
+      </w:r>
+      <w:r>
+        <w:rPr>
+          <w:rFonts w:ascii="Consolas" w:hAnsi="Consolas" w:cs="Consolas"/>
+          <w:color w:val="000000"/>
+          <w:sz w:val="19"/>
+          <w:szCs w:val="19"/>
+          <w:highlight w:val="white"/>
+        </w:rPr>
+        <w:t>NOME</w:t>
+      </w:r>
+      <w:proofErr w:type="gramEnd"/>
+      <w:r>
+        <w:rPr>
+          <w:rFonts w:ascii="Consolas" w:hAnsi="Consolas" w:cs="Consolas"/>
+          <w:color w:val="808080"/>
+          <w:sz w:val="19"/>
+          <w:szCs w:val="19"/>
+          <w:highlight w:val="white"/>
+        </w:rPr>
+        <w:t>,</w:t>
+      </w:r>
+      <w:r>
+        <w:rPr>
+          <w:rFonts w:ascii="Consolas" w:hAnsi="Consolas" w:cs="Consolas"/>
+          <w:color w:val="000000"/>
+          <w:sz w:val="19"/>
+          <w:szCs w:val="19"/>
+          <w:highlight w:val="white"/>
+        </w:rPr>
+        <w:t xml:space="preserve"> E</w:t>
+      </w:r>
+      <w:r>
+        <w:rPr>
+          <w:rFonts w:ascii="Consolas" w:hAnsi="Consolas" w:cs="Consolas"/>
+          <w:color w:val="808080"/>
+          <w:sz w:val="19"/>
+          <w:szCs w:val="19"/>
+          <w:highlight w:val="white"/>
+        </w:rPr>
+        <w:t>.</w:t>
+      </w:r>
+      <w:r>
+        <w:rPr>
+          <w:rFonts w:ascii="Consolas" w:hAnsi="Consolas" w:cs="Consolas"/>
+          <w:color w:val="000000"/>
+          <w:sz w:val="19"/>
+          <w:szCs w:val="19"/>
+          <w:highlight w:val="white"/>
+        </w:rPr>
+        <w:t>PRECO</w:t>
+      </w:r>
+      <w:r>
+        <w:rPr>
+          <w:rFonts w:ascii="Consolas" w:hAnsi="Consolas" w:cs="Consolas"/>
+          <w:color w:val="808080"/>
+          <w:sz w:val="19"/>
+          <w:szCs w:val="19"/>
+          <w:highlight w:val="white"/>
+        </w:rPr>
+        <w:t>,</w:t>
+      </w:r>
+      <w:r>
+        <w:rPr>
+          <w:rFonts w:ascii="Consolas" w:hAnsi="Consolas" w:cs="Consolas"/>
+          <w:color w:val="000000"/>
+          <w:sz w:val="19"/>
+          <w:szCs w:val="19"/>
+          <w:highlight w:val="white"/>
+        </w:rPr>
+        <w:t xml:space="preserve"> E</w:t>
+      </w:r>
+      <w:r>
+        <w:rPr>
+          <w:rFonts w:ascii="Consolas" w:hAnsi="Consolas" w:cs="Consolas"/>
+          <w:color w:val="808080"/>
+          <w:sz w:val="19"/>
+          <w:szCs w:val="19"/>
+          <w:highlight w:val="white"/>
+        </w:rPr>
+        <w:t>.</w:t>
+      </w:r>
+      <w:r>
+        <w:rPr>
+          <w:rFonts w:ascii="Consolas" w:hAnsi="Consolas" w:cs="Consolas"/>
+          <w:color w:val="000000"/>
+          <w:sz w:val="19"/>
+          <w:szCs w:val="19"/>
+          <w:highlight w:val="white"/>
+        </w:rPr>
+        <w:t xml:space="preserve">CUSTO </w:t>
+      </w:r>
+      <w:r>
+        <w:rPr>
+          <w:rFonts w:ascii="Consolas" w:hAnsi="Consolas" w:cs="Consolas"/>
+          <w:color w:val="0000FF"/>
+          <w:sz w:val="19"/>
+          <w:szCs w:val="19"/>
+          <w:highlight w:val="white"/>
+        </w:rPr>
+        <w:t>FROM</w:t>
+      </w:r>
+      <w:r>
+        <w:rPr>
+          <w:rFonts w:ascii="Consolas" w:hAnsi="Consolas" w:cs="Consolas"/>
+          <w:color w:val="000000"/>
+          <w:sz w:val="19"/>
+          <w:szCs w:val="19"/>
+          <w:highlight w:val="white"/>
+        </w:rPr>
+        <w:t xml:space="preserve"> Estoque E</w:t>
+      </w:r>
+    </w:p>
+    <w:p>
+      <w:pPr>
+        <w:autoSpaceDE w:val="0"/>
+        <w:autoSpaceDN w:val="0"/>
+        <w:adjustRightInd w:val="0"/>
+        <w:spacing w:after="0" w:line="240" w:lineRule="auto"/>
+        <w:rPr>
+          <w:rFonts w:ascii="Consolas" w:hAnsi="Consolas" w:cs="Consolas"/>
+          <w:color w:val="000000"/>
+          <w:sz w:val="19"/>
+          <w:szCs w:val="19"/>
+          <w:highlight w:val="white"/>
+        </w:rPr>
+      </w:pPr>
+      <w:r>
+        <w:rPr>
+          <w:rFonts w:ascii="Consolas" w:hAnsi="Consolas" w:cs="Consolas"/>
+          <w:color w:val="808080"/>
+          <w:sz w:val="19"/>
+          <w:szCs w:val="19"/>
+          <w:highlight w:val="white"/>
+        </w:rPr>
+        <w:t>INNER</w:t>
+      </w:r>
+      <w:r>
+        <w:rPr>
+          <w:rFonts w:ascii="Consolas" w:hAnsi="Consolas" w:cs="Consolas"/>
+          <w:color w:val="000000"/>
+          <w:sz w:val="19"/>
+          <w:szCs w:val="19"/>
+          <w:highlight w:val="white"/>
+        </w:rPr>
+        <w:t xml:space="preserve"> </w:t>
+      </w:r>
+      <w:r>
+        <w:rPr>
+          <w:rFonts w:ascii="Consolas" w:hAnsi="Consolas" w:cs="Consolas"/>
+          <w:color w:val="808080"/>
+          <w:sz w:val="19"/>
+          <w:szCs w:val="19"/>
+          <w:highlight w:val="white"/>
+        </w:rPr>
+        <w:t>JOIN</w:t>
+      </w:r>
+      <w:r>
+        <w:rPr>
+          <w:rFonts w:ascii="Consolas" w:hAnsi="Consolas" w:cs="Consolas"/>
+          <w:color w:val="000000"/>
+          <w:sz w:val="19"/>
+          <w:szCs w:val="19"/>
+          <w:highlight w:val="white"/>
+        </w:rPr>
+        <w:t xml:space="preserve"> ELEMENTO_ESTOQUE </w:t>
+      </w:r>
+      <w:r>
+        <w:rPr>
+          <w:rFonts w:ascii="Consolas" w:hAnsi="Consolas" w:cs="Consolas"/>
+          <w:color w:val="0000FF"/>
+          <w:sz w:val="19"/>
+          <w:szCs w:val="19"/>
+          <w:highlight w:val="white"/>
+        </w:rPr>
+        <w:t>AS</w:t>
+      </w:r>
+      <w:r>
+        <w:rPr>
+          <w:rFonts w:ascii="Consolas" w:hAnsi="Consolas" w:cs="Consolas"/>
+          <w:color w:val="000000"/>
+          <w:sz w:val="19"/>
+          <w:szCs w:val="19"/>
+          <w:highlight w:val="white"/>
+        </w:rPr>
+        <w:t xml:space="preserve"> EE </w:t>
+      </w:r>
+      <w:r>
+        <w:rPr>
+          <w:rFonts w:ascii="Consolas" w:hAnsi="Consolas" w:cs="Consolas"/>
+          <w:color w:val="0000FF"/>
+          <w:sz w:val="19"/>
+          <w:szCs w:val="19"/>
+          <w:highlight w:val="white"/>
+        </w:rPr>
+        <w:t>ON</w:t>
+      </w:r>
+      <w:r>
+        <w:rPr>
+          <w:rFonts w:ascii="Consolas" w:hAnsi="Consolas" w:cs="Consolas"/>
+          <w:color w:val="000000"/>
+          <w:sz w:val="19"/>
+          <w:szCs w:val="19"/>
+          <w:highlight w:val="white"/>
+        </w:rPr>
+        <w:t xml:space="preserve"> E</w:t>
+      </w:r>
+      <w:r>
+        <w:rPr>
+          <w:rFonts w:ascii="Consolas" w:hAnsi="Consolas" w:cs="Consolas"/>
+          <w:color w:val="808080"/>
+          <w:sz w:val="19"/>
+          <w:szCs w:val="19"/>
+          <w:highlight w:val="white"/>
+        </w:rPr>
+        <w:t>.</w:t>
+      </w:r>
+      <w:r>
+        <w:rPr>
+          <w:rFonts w:ascii="Consolas" w:hAnsi="Consolas" w:cs="Consolas"/>
+          <w:color w:val="000000"/>
+          <w:sz w:val="19"/>
+          <w:szCs w:val="19"/>
+          <w:highlight w:val="white"/>
+        </w:rPr>
+        <w:t xml:space="preserve">ID_ELEMENTO_ESTOQUE </w:t>
+      </w:r>
+      <w:r>
+        <w:rPr>
+          <w:rFonts w:ascii="Consolas" w:hAnsi="Consolas" w:cs="Consolas"/>
+          <w:color w:val="808080"/>
+          <w:sz w:val="19"/>
+          <w:szCs w:val="19"/>
+          <w:highlight w:val="white"/>
+        </w:rPr>
+        <w:t>=</w:t>
+      </w:r>
+      <w:r>
+        <w:rPr>
+          <w:rFonts w:ascii="Consolas" w:hAnsi="Consolas" w:cs="Consolas"/>
+          <w:color w:val="000000"/>
+          <w:sz w:val="19"/>
+          <w:szCs w:val="19"/>
+          <w:highlight w:val="white"/>
+        </w:rPr>
+        <w:t xml:space="preserve"> EE</w:t>
+      </w:r>
+      <w:r>
+        <w:rPr>
+          <w:rFonts w:ascii="Consolas" w:hAnsi="Consolas" w:cs="Consolas"/>
+          <w:color w:val="808080"/>
+          <w:sz w:val="19"/>
+          <w:szCs w:val="19"/>
+          <w:highlight w:val="white"/>
+        </w:rPr>
+        <w:t>.</w:t>
+      </w:r>
+      <w:r>
+        <w:rPr>
+          <w:rFonts w:ascii="Consolas" w:hAnsi="Consolas" w:cs="Consolas"/>
+          <w:color w:val="000000"/>
+          <w:sz w:val="19"/>
+          <w:szCs w:val="19"/>
+          <w:highlight w:val="white"/>
+        </w:rPr>
+        <w:t>ID</w:t>
+      </w:r>
+    </w:p>
+    <w:p>
+      <w:pPr>
+        <w:autoSpaceDE w:val="0"/>
+        <w:autoSpaceDN w:val="0"/>
+        <w:adjustRightInd w:val="0"/>
+        <w:spacing w:after="0" w:line="240" w:lineRule="auto"/>
+        <w:rPr>
+          <w:rFonts w:ascii="Consolas" w:hAnsi="Consolas" w:cs="Consolas"/>
+          <w:color w:val="000000"/>
+          <w:sz w:val="19"/>
+          <w:szCs w:val="19"/>
+          <w:highlight w:val="white"/>
+        </w:rPr>
+      </w:pPr>
+      <w:r>
+        <w:rPr>
+          <w:rFonts w:ascii="Consolas" w:hAnsi="Consolas" w:cs="Consolas"/>
+          <w:color w:val="808080"/>
+          <w:sz w:val="19"/>
+          <w:szCs w:val="19"/>
+          <w:highlight w:val="white"/>
+        </w:rPr>
+        <w:t>INNER</w:t>
+      </w:r>
+      <w:r>
+        <w:rPr>
+          <w:rFonts w:ascii="Consolas" w:hAnsi="Consolas" w:cs="Consolas"/>
+          <w:color w:val="000000"/>
+          <w:sz w:val="19"/>
+          <w:szCs w:val="19"/>
+          <w:highlight w:val="white"/>
+        </w:rPr>
+        <w:t xml:space="preserve"> </w:t>
+      </w:r>
+      <w:r>
+        <w:rPr>
+          <w:rFonts w:ascii="Consolas" w:hAnsi="Consolas" w:cs="Consolas"/>
+          <w:color w:val="808080"/>
+          <w:sz w:val="19"/>
+          <w:szCs w:val="19"/>
+          <w:highlight w:val="white"/>
+        </w:rPr>
+        <w:t>JOIN</w:t>
+      </w:r>
+      <w:r>
+        <w:rPr>
+          <w:rFonts w:ascii="Consolas" w:hAnsi="Consolas" w:cs="Consolas"/>
+          <w:color w:val="000000"/>
+          <w:sz w:val="19"/>
+          <w:szCs w:val="19"/>
+          <w:highlight w:val="white"/>
+        </w:rPr>
+        <w:t xml:space="preserve"> PRODUTO_LIMPEZA </w:t>
+      </w:r>
+      <w:r>
+        <w:rPr>
+          <w:rFonts w:ascii="Consolas" w:hAnsi="Consolas" w:cs="Consolas"/>
+          <w:color w:val="0000FF"/>
+          <w:sz w:val="19"/>
+          <w:szCs w:val="19"/>
+          <w:highlight w:val="white"/>
+        </w:rPr>
+        <w:t>AS</w:t>
+      </w:r>
+      <w:r>
+        <w:rPr>
+          <w:rFonts w:ascii="Consolas" w:hAnsi="Consolas" w:cs="Consolas"/>
+          <w:color w:val="000000"/>
+          <w:sz w:val="19"/>
+          <w:szCs w:val="19"/>
+          <w:highlight w:val="white"/>
+        </w:rPr>
+        <w:t xml:space="preserve"> PL </w:t>
+      </w:r>
+      <w:r>
+        <w:rPr>
+          <w:rFonts w:ascii="Consolas" w:hAnsi="Consolas" w:cs="Consolas"/>
+          <w:color w:val="0000FF"/>
+          <w:sz w:val="19"/>
+          <w:szCs w:val="19"/>
+          <w:highlight w:val="white"/>
+        </w:rPr>
+        <w:t>ON</w:t>
+      </w:r>
+      <w:r>
+        <w:rPr>
+          <w:rFonts w:ascii="Consolas" w:hAnsi="Consolas" w:cs="Consolas"/>
+          <w:color w:val="000000"/>
+          <w:sz w:val="19"/>
+          <w:szCs w:val="19"/>
+          <w:highlight w:val="white"/>
+        </w:rPr>
+        <w:t xml:space="preserve"> EE</w:t>
+      </w:r>
+      <w:r>
+        <w:rPr>
+          <w:rFonts w:ascii="Consolas" w:hAnsi="Consolas" w:cs="Consolas"/>
+          <w:color w:val="808080"/>
+          <w:sz w:val="19"/>
+          <w:szCs w:val="19"/>
+          <w:highlight w:val="white"/>
+        </w:rPr>
+        <w:t>.</w:t>
+      </w:r>
+      <w:r>
+        <w:rPr>
+          <w:rFonts w:ascii="Consolas" w:hAnsi="Consolas" w:cs="Consolas"/>
+          <w:color w:val="000000"/>
+          <w:sz w:val="19"/>
+          <w:szCs w:val="19"/>
+          <w:highlight w:val="white"/>
+        </w:rPr>
+        <w:t xml:space="preserve">ID </w:t>
+      </w:r>
+      <w:r>
+        <w:rPr>
+          <w:rFonts w:ascii="Consolas" w:hAnsi="Consolas" w:cs="Consolas"/>
+          <w:color w:val="808080"/>
+          <w:sz w:val="19"/>
+          <w:szCs w:val="19"/>
+          <w:highlight w:val="white"/>
+        </w:rPr>
+        <w:t>=</w:t>
+      </w:r>
+      <w:r>
+        <w:rPr>
+          <w:rFonts w:ascii="Consolas" w:hAnsi="Consolas" w:cs="Consolas"/>
+          <w:color w:val="000000"/>
+          <w:sz w:val="19"/>
+          <w:szCs w:val="19"/>
+          <w:highlight w:val="white"/>
+        </w:rPr>
+        <w:t xml:space="preserve"> PL</w:t>
+      </w:r>
+      <w:r>
+        <w:rPr>
+          <w:rFonts w:ascii="Consolas" w:hAnsi="Consolas" w:cs="Consolas"/>
+          <w:color w:val="808080"/>
+          <w:sz w:val="19"/>
+          <w:szCs w:val="19"/>
+          <w:highlight w:val="white"/>
+        </w:rPr>
+        <w:t>.</w:t>
+      </w:r>
+      <w:r>
+        <w:rPr>
+          <w:rFonts w:ascii="Consolas" w:hAnsi="Consolas" w:cs="Consolas"/>
+          <w:color w:val="000000"/>
+          <w:sz w:val="19"/>
+          <w:szCs w:val="19"/>
+          <w:highlight w:val="white"/>
+        </w:rPr>
+        <w:t>ID_ELEMENTO_ESTOQUE</w:t>
+      </w:r>
+    </w:p>
+    <w:p>
+      <w:pPr>
+        <w:autoSpaceDE w:val="0"/>
+        <w:autoSpaceDN w:val="0"/>
+        <w:adjustRightInd w:val="0"/>
+        <w:spacing w:after="0" w:line="240" w:lineRule="auto"/>
+        <w:rPr>
+          <w:rFonts w:ascii="Consolas" w:hAnsi="Consolas" w:cs="Consolas"/>
+          <w:color w:val="000000"/>
+          <w:sz w:val="19"/>
+          <w:szCs w:val="19"/>
+          <w:highlight w:val="white"/>
+        </w:rPr>
+      </w:pPr>
+      <w:r>
+        <w:rPr>
+          <w:rFonts w:ascii="Consolas" w:hAnsi="Consolas" w:cs="Consolas"/>
+          <w:color w:val="808080"/>
+          <w:sz w:val="19"/>
+          <w:szCs w:val="19"/>
+          <w:highlight w:val="white"/>
+        </w:rPr>
+        <w:t>LEFT</w:t>
+      </w:r>
+      <w:r>
+        <w:rPr>
+          <w:rFonts w:ascii="Consolas" w:hAnsi="Consolas" w:cs="Consolas"/>
+          <w:color w:val="000000"/>
+          <w:sz w:val="19"/>
+          <w:szCs w:val="19"/>
+          <w:highlight w:val="white"/>
+        </w:rPr>
+        <w:t xml:space="preserve"> </w:t>
+      </w:r>
+      <w:r>
+        <w:rPr>
+          <w:rFonts w:ascii="Consolas" w:hAnsi="Consolas" w:cs="Consolas"/>
+          <w:color w:val="808080"/>
+          <w:sz w:val="19"/>
+          <w:szCs w:val="19"/>
+          <w:highlight w:val="white"/>
+        </w:rPr>
+        <w:t>JOIN</w:t>
+      </w:r>
+      <w:r>
+        <w:rPr>
+          <w:rFonts w:ascii="Consolas" w:hAnsi="Consolas" w:cs="Consolas"/>
+          <w:color w:val="000000"/>
+          <w:sz w:val="19"/>
+          <w:szCs w:val="19"/>
+          <w:highlight w:val="white"/>
+        </w:rPr>
+        <w:t xml:space="preserve"> PESQUISA_MERCADO </w:t>
+      </w:r>
+      <w:r>
+        <w:rPr>
+          <w:rFonts w:ascii="Consolas" w:hAnsi="Consolas" w:cs="Consolas"/>
+          <w:color w:val="0000FF"/>
+          <w:sz w:val="19"/>
+          <w:szCs w:val="19"/>
+          <w:highlight w:val="white"/>
+        </w:rPr>
+        <w:t>AS</w:t>
+      </w:r>
+      <w:r>
+        <w:rPr>
+          <w:rFonts w:ascii="Consolas" w:hAnsi="Consolas" w:cs="Consolas"/>
+          <w:color w:val="000000"/>
+          <w:sz w:val="19"/>
+          <w:szCs w:val="19"/>
+          <w:highlight w:val="white"/>
+        </w:rPr>
+        <w:t xml:space="preserve"> PM </w:t>
+      </w:r>
+      <w:r>
+        <w:rPr>
+          <w:rFonts w:ascii="Consolas" w:hAnsi="Consolas" w:cs="Consolas"/>
+          <w:color w:val="0000FF"/>
+          <w:sz w:val="19"/>
+          <w:szCs w:val="19"/>
+          <w:highlight w:val="white"/>
+        </w:rPr>
+        <w:t>ON</w:t>
+      </w:r>
+      <w:r>
+        <w:rPr>
+          <w:rFonts w:ascii="Consolas" w:hAnsi="Consolas" w:cs="Consolas"/>
+          <w:color w:val="000000"/>
+          <w:sz w:val="19"/>
+          <w:szCs w:val="19"/>
+          <w:highlight w:val="white"/>
+        </w:rPr>
+        <w:t xml:space="preserve"> PL</w:t>
+      </w:r>
+      <w:r>
+        <w:rPr>
+          <w:rFonts w:ascii="Consolas" w:hAnsi="Consolas" w:cs="Consolas"/>
+          <w:color w:val="808080"/>
+          <w:sz w:val="19"/>
+          <w:szCs w:val="19"/>
+          <w:highlight w:val="white"/>
+        </w:rPr>
+        <w:t>.</w:t>
+      </w:r>
+      <w:r>
+        <w:rPr>
+          <w:rFonts w:ascii="Consolas" w:hAnsi="Consolas" w:cs="Consolas"/>
+          <w:color w:val="000000"/>
+          <w:sz w:val="19"/>
+          <w:szCs w:val="19"/>
+          <w:highlight w:val="white"/>
+        </w:rPr>
+        <w:t xml:space="preserve">ID </w:t>
+      </w:r>
+      <w:r>
+        <w:rPr>
+          <w:rFonts w:ascii="Consolas" w:hAnsi="Consolas" w:cs="Consolas"/>
+          <w:color w:val="808080"/>
+          <w:sz w:val="19"/>
+          <w:szCs w:val="19"/>
+          <w:highlight w:val="white"/>
+        </w:rPr>
+        <w:t>=</w:t>
+      </w:r>
+      <w:r>
+        <w:rPr>
+          <w:rFonts w:ascii="Consolas" w:hAnsi="Consolas" w:cs="Consolas"/>
+          <w:color w:val="000000"/>
+          <w:sz w:val="19"/>
+          <w:szCs w:val="19"/>
+          <w:highlight w:val="white"/>
+        </w:rPr>
+        <w:t xml:space="preserve"> PM</w:t>
+      </w:r>
+      <w:r>
+        <w:rPr>
+          <w:rFonts w:ascii="Consolas" w:hAnsi="Consolas" w:cs="Consolas"/>
+          <w:color w:val="808080"/>
+          <w:sz w:val="19"/>
+          <w:szCs w:val="19"/>
+          <w:highlight w:val="white"/>
+        </w:rPr>
+        <w:t>.</w:t>
+      </w:r>
+      <w:r>
+        <w:rPr>
+          <w:rFonts w:ascii="Consolas" w:hAnsi="Consolas" w:cs="Consolas"/>
+          <w:color w:val="000000"/>
+          <w:sz w:val="19"/>
+          <w:szCs w:val="19"/>
+          <w:highlight w:val="white"/>
+        </w:rPr>
+        <w:t>ID_PRODUTO_LIMPEZA</w:t>
+      </w:r>
+    </w:p>
+    <w:p>
+      <w:pPr>
+        <w:autoSpaceDE w:val="0"/>
+        <w:autoSpaceDN w:val="0"/>
+        <w:adjustRightInd w:val="0"/>
+        <w:spacing w:after="0" w:line="240" w:lineRule="auto"/>
+        <w:rPr>
+          <w:rFonts w:ascii="Consolas" w:hAnsi="Consolas" w:cs="Consolas"/>
+          <w:color w:val="000000"/>
+          <w:sz w:val="19"/>
+          <w:szCs w:val="19"/>
+          <w:highlight w:val="white"/>
+          <w:lang w:val="en-US"/>
+        </w:rPr>
+      </w:pPr>
+      <w:r>
+        <w:rPr>
+          <w:rFonts w:ascii="Consolas" w:hAnsi="Consolas" w:cs="Consolas"/>
+          <w:color w:val="0000FF"/>
+          <w:sz w:val="19"/>
+          <w:szCs w:val="19"/>
+          <w:highlight w:val="white"/>
+          <w:lang w:val="en-US"/>
+        </w:rPr>
+        <w:t>WHERE</w:t>
+      </w:r>
+      <w:r>
+        <w:rPr>
+          <w:rFonts w:ascii="Consolas" w:hAnsi="Consolas" w:cs="Consolas"/>
+          <w:color w:val="000000"/>
+          <w:sz w:val="19"/>
+          <w:szCs w:val="19"/>
+          <w:highlight w:val="white"/>
+          <w:lang w:val="en-US"/>
+        </w:rPr>
+        <w:t xml:space="preserve"> </w:t>
+      </w:r>
+      <w:proofErr w:type="gramStart"/>
+      <w:r>
+        <w:rPr>
+          <w:rFonts w:ascii="Consolas" w:hAnsi="Consolas" w:cs="Consolas"/>
+          <w:color w:val="000000"/>
+          <w:sz w:val="19"/>
+          <w:szCs w:val="19"/>
+          <w:highlight w:val="white"/>
+          <w:lang w:val="en-US"/>
+        </w:rPr>
+        <w:t>PM</w:t>
+      </w:r>
+      <w:r>
+        <w:rPr>
+          <w:rFonts w:ascii="Consolas" w:hAnsi="Consolas" w:cs="Consolas"/>
+          <w:color w:val="808080"/>
+          <w:sz w:val="19"/>
+          <w:szCs w:val="19"/>
+          <w:highlight w:val="white"/>
+          <w:lang w:val="en-US"/>
+        </w:rPr>
+        <w:t>.</w:t>
+      </w:r>
+      <w:r>
+        <w:rPr>
+          <w:rFonts w:ascii="Consolas" w:hAnsi="Consolas" w:cs="Consolas"/>
+          <w:color w:val="000000"/>
+          <w:sz w:val="19"/>
+          <w:szCs w:val="19"/>
+          <w:highlight w:val="white"/>
+          <w:lang w:val="en-US"/>
+        </w:rPr>
+        <w:t>SATISFACAO</w:t>
+      </w:r>
+      <w:proofErr w:type="gramEnd"/>
+      <w:r>
+        <w:rPr>
+          <w:rFonts w:ascii="Consolas" w:hAnsi="Consolas" w:cs="Consolas"/>
+          <w:color w:val="000000"/>
+          <w:sz w:val="19"/>
+          <w:szCs w:val="19"/>
+          <w:highlight w:val="white"/>
+          <w:lang w:val="en-US"/>
+        </w:rPr>
+        <w:t xml:space="preserve"> </w:t>
+      </w:r>
+      <w:r>
+        <w:rPr>
+          <w:rFonts w:ascii="Consolas" w:hAnsi="Consolas" w:cs="Consolas"/>
+          <w:color w:val="808080"/>
+          <w:sz w:val="19"/>
+          <w:szCs w:val="19"/>
+          <w:highlight w:val="white"/>
+          <w:lang w:val="en-US"/>
+        </w:rPr>
+        <w:t>&gt;</w:t>
+      </w:r>
+      <w:r>
+        <w:rPr>
+          <w:rFonts w:ascii="Consolas" w:hAnsi="Consolas" w:cs="Consolas"/>
+          <w:color w:val="000000"/>
+          <w:sz w:val="19"/>
+          <w:szCs w:val="19"/>
+          <w:highlight w:val="white"/>
+          <w:lang w:val="en-US"/>
+        </w:rPr>
+        <w:t xml:space="preserve"> 70</w:t>
+      </w:r>
+    </w:p>
+    <w:p>
+      <w:pPr>
+        <w:autoSpaceDE w:val="0"/>
+        <w:autoSpaceDN w:val="0"/>
+        <w:adjustRightInd w:val="0"/>
+        <w:spacing w:after="0" w:line="240" w:lineRule="auto"/>
+        <w:rPr>
+          <w:rFonts w:ascii="Consolas" w:hAnsi="Consolas" w:cs="Consolas"/>
+          <w:color w:val="000000"/>
+          <w:sz w:val="19"/>
+          <w:szCs w:val="19"/>
+          <w:highlight w:val="white"/>
+          <w:lang w:val="en-US"/>
+        </w:rPr>
+      </w:pPr>
+      <w:r>
+        <w:rPr>
+          <w:rFonts w:ascii="Consolas" w:hAnsi="Consolas" w:cs="Consolas"/>
+          <w:color w:val="808080"/>
+          <w:sz w:val="19"/>
+          <w:szCs w:val="19"/>
+          <w:highlight w:val="white"/>
+          <w:lang w:val="en-US"/>
+        </w:rPr>
+        <w:t>)</w:t>
+      </w:r>
+    </w:p>
+    <w:p>
+      <w:pPr>
+        <w:autoSpaceDE w:val="0"/>
+        <w:autoSpaceDN w:val="0"/>
+        <w:adjustRightInd w:val="0"/>
+        <w:spacing w:after="0" w:line="240" w:lineRule="auto"/>
+        <w:rPr>
+          <w:rFonts w:ascii="Consolas" w:hAnsi="Consolas" w:cs="Consolas"/>
+          <w:color w:val="000000"/>
+          <w:sz w:val="19"/>
+          <w:szCs w:val="19"/>
+          <w:highlight w:val="white"/>
+          <w:lang w:val="en-US"/>
+        </w:rPr>
+      </w:pPr>
+    </w:p>
+    <w:p>
+      <w:pPr>
+        <w:autoSpaceDE w:val="0"/>
+        <w:autoSpaceDN w:val="0"/>
+        <w:adjustRightInd w:val="0"/>
+        <w:spacing w:after="0" w:line="240" w:lineRule="auto"/>
+        <w:rPr>
+          <w:rFonts w:ascii="Consolas" w:hAnsi="Consolas" w:cs="Consolas"/>
+          <w:color w:val="000000"/>
+          <w:sz w:val="19"/>
+          <w:szCs w:val="19"/>
+          <w:highlight w:val="white"/>
+          <w:lang w:val="en-US"/>
+        </w:rPr>
+      </w:pPr>
+      <w:r>
+        <w:rPr>
+          <w:rFonts w:ascii="Consolas" w:hAnsi="Consolas" w:cs="Consolas"/>
+          <w:color w:val="0000FF"/>
+          <w:sz w:val="19"/>
+          <w:szCs w:val="19"/>
+          <w:highlight w:val="white"/>
+          <w:lang w:val="en-US"/>
+        </w:rPr>
+        <w:t>SELECT</w:t>
+      </w:r>
+      <w:r>
+        <w:rPr>
+          <w:rFonts w:ascii="Consolas" w:hAnsi="Consolas" w:cs="Consolas"/>
+          <w:color w:val="000000"/>
+          <w:sz w:val="19"/>
+          <w:szCs w:val="19"/>
+          <w:highlight w:val="white"/>
+          <w:lang w:val="en-US"/>
+        </w:rPr>
+        <w:t xml:space="preserve"> </w:t>
+      </w:r>
+      <w:r>
+        <w:rPr>
+          <w:rFonts w:ascii="Consolas" w:hAnsi="Consolas" w:cs="Consolas"/>
+          <w:color w:val="000000"/>
+          <w:sz w:val="19"/>
+          <w:szCs w:val="19"/>
+          <w:highlight w:val="white"/>
+          <w:lang w:val="en-US"/>
+        </w:rPr>
+        <w:t xml:space="preserve">   </w:t>
+      </w:r>
+      <w:proofErr w:type="spellStart"/>
+      <w:proofErr w:type="gramStart"/>
+      <w:r>
+        <w:rPr>
+          <w:rFonts w:ascii="Consolas" w:hAnsi="Consolas" w:cs="Consolas"/>
+          <w:color w:val="000000"/>
+          <w:sz w:val="19"/>
+          <w:szCs w:val="19"/>
+          <w:highlight w:val="white"/>
+          <w:lang w:val="en-US"/>
+        </w:rPr>
+        <w:t>PL</w:t>
+      </w:r>
+      <w:r>
+        <w:rPr>
+          <w:rFonts w:ascii="Consolas" w:hAnsi="Consolas" w:cs="Consolas"/>
+          <w:color w:val="808080"/>
+          <w:sz w:val="19"/>
+          <w:szCs w:val="19"/>
+          <w:highlight w:val="white"/>
+          <w:lang w:val="en-US"/>
+        </w:rPr>
+        <w:t>.</w:t>
+      </w:r>
+      <w:r>
+        <w:rPr>
+          <w:rFonts w:ascii="Consolas" w:hAnsi="Consolas" w:cs="Consolas"/>
+          <w:color w:val="000000"/>
+          <w:sz w:val="19"/>
+          <w:szCs w:val="19"/>
+          <w:highlight w:val="white"/>
+          <w:lang w:val="en-US"/>
+        </w:rPr>
+        <w:t>Nome</w:t>
+      </w:r>
+      <w:proofErr w:type="spellEnd"/>
+      <w:proofErr w:type="gramEnd"/>
+      <w:r>
+        <w:rPr>
+          <w:rFonts w:ascii="Consolas" w:hAnsi="Consolas" w:cs="Consolas"/>
+          <w:color w:val="808080"/>
+          <w:sz w:val="19"/>
+          <w:szCs w:val="19"/>
+          <w:highlight w:val="white"/>
+          <w:lang w:val="en-US"/>
+        </w:rPr>
+        <w:t>,</w:t>
+      </w:r>
+    </w:p>
+    <w:p>
+      <w:pPr>
+        <w:autoSpaceDE w:val="0"/>
+        <w:autoSpaceDN w:val="0"/>
+        <w:adjustRightInd w:val="0"/>
+        <w:spacing w:after="0" w:line="240" w:lineRule="auto"/>
+        <w:rPr>
+          <w:rFonts w:ascii="Consolas" w:hAnsi="Consolas" w:cs="Consolas"/>
+          <w:color w:val="000000"/>
+          <w:sz w:val="19"/>
+          <w:szCs w:val="19"/>
+          <w:highlight w:val="white"/>
+        </w:rPr>
+      </w:pPr>
+      <w:r>
+        <w:rPr>
+          <w:rFonts w:ascii="Consolas" w:hAnsi="Consolas" w:cs="Consolas"/>
+          <w:color w:val="000000"/>
+          <w:sz w:val="19"/>
+          <w:szCs w:val="19"/>
+          <w:highlight w:val="white"/>
+          <w:lang w:val="en-US"/>
+        </w:rPr>
+        <w:tab/>
+        <w:t xml:space="preserve">   </w:t>
+      </w:r>
+      <w:proofErr w:type="spellStart"/>
+      <w:proofErr w:type="gramStart"/>
+      <w:r>
+        <w:rPr>
+          <w:rFonts w:ascii="Consolas" w:hAnsi="Consolas" w:cs="Consolas"/>
+          <w:color w:val="000000"/>
+          <w:sz w:val="19"/>
+          <w:szCs w:val="19"/>
+          <w:highlight w:val="white"/>
+        </w:rPr>
+        <w:t>A</w:t>
+      </w:r>
+      <w:r>
+        <w:rPr>
+          <w:rFonts w:ascii="Consolas" w:hAnsi="Consolas" w:cs="Consolas"/>
+          <w:color w:val="808080"/>
+          <w:sz w:val="19"/>
+          <w:szCs w:val="19"/>
+          <w:highlight w:val="white"/>
+        </w:rPr>
+        <w:t>.</w:t>
+      </w:r>
+      <w:r>
+        <w:rPr>
+          <w:rFonts w:ascii="Consolas" w:hAnsi="Consolas" w:cs="Consolas"/>
+          <w:color w:val="000000"/>
+          <w:sz w:val="19"/>
+          <w:szCs w:val="19"/>
+          <w:highlight w:val="white"/>
+        </w:rPr>
+        <w:t>Nome</w:t>
+      </w:r>
+      <w:proofErr w:type="spellEnd"/>
+      <w:proofErr w:type="gramEnd"/>
+      <w:r>
+        <w:rPr>
+          <w:rFonts w:ascii="Consolas" w:hAnsi="Consolas" w:cs="Consolas"/>
+          <w:color w:val="808080"/>
+          <w:sz w:val="19"/>
+          <w:szCs w:val="19"/>
+          <w:highlight w:val="white"/>
+        </w:rPr>
+        <w:t>,</w:t>
+      </w:r>
+    </w:p>
+    <w:p>
+      <w:pPr>
+        <w:autoSpaceDE w:val="0"/>
+        <w:autoSpaceDN w:val="0"/>
+        <w:adjustRightInd w:val="0"/>
+        <w:spacing w:after="0" w:line="240" w:lineRule="auto"/>
+        <w:rPr>
+          <w:rFonts w:ascii="Consolas" w:hAnsi="Consolas" w:cs="Consolas"/>
+          <w:color w:val="000000"/>
+          <w:sz w:val="19"/>
+          <w:szCs w:val="19"/>
+          <w:highlight w:val="white"/>
+        </w:rPr>
+      </w:pPr>
+      <w:r>
+        <w:rPr>
+          <w:rFonts w:ascii="Consolas" w:hAnsi="Consolas" w:cs="Consolas"/>
+          <w:color w:val="0000FF"/>
+          <w:sz w:val="19"/>
+          <w:szCs w:val="19"/>
+          <w:highlight w:val="white"/>
+        </w:rPr>
+        <w:tab/>
+        <w:t xml:space="preserve">   </w:t>
+      </w:r>
+      <w:r>
+        <w:rPr>
+          <w:rFonts w:ascii="Consolas" w:hAnsi="Consolas" w:cs="Consolas"/>
+          <w:color w:val="808080"/>
+          <w:sz w:val="19"/>
+          <w:szCs w:val="19"/>
+          <w:highlight w:val="white"/>
+        </w:rPr>
+        <w:t>(</w:t>
+      </w:r>
+      <w:proofErr w:type="gramStart"/>
+      <w:r>
+        <w:rPr>
+          <w:rFonts w:ascii="Consolas" w:hAnsi="Consolas" w:cs="Consolas"/>
+          <w:color w:val="000000"/>
+          <w:sz w:val="19"/>
+          <w:szCs w:val="19"/>
+          <w:highlight w:val="white"/>
+        </w:rPr>
+        <w:t>PL</w:t>
+      </w:r>
+      <w:r>
+        <w:rPr>
+          <w:rFonts w:ascii="Consolas" w:hAnsi="Consolas" w:cs="Consolas"/>
+          <w:color w:val="808080"/>
+          <w:sz w:val="19"/>
+          <w:szCs w:val="19"/>
+          <w:highlight w:val="white"/>
+        </w:rPr>
+        <w:t>.</w:t>
+      </w:r>
+      <w:r>
+        <w:rPr>
+          <w:rFonts w:ascii="Consolas" w:hAnsi="Consolas" w:cs="Consolas"/>
+          <w:color w:val="000000"/>
+          <w:sz w:val="19"/>
+          <w:szCs w:val="19"/>
+          <w:highlight w:val="white"/>
+        </w:rPr>
+        <w:t>PRECO</w:t>
+      </w:r>
+      <w:proofErr w:type="gramEnd"/>
+      <w:r>
+        <w:rPr>
+          <w:rFonts w:ascii="Consolas" w:hAnsi="Consolas" w:cs="Consolas"/>
+          <w:color w:val="000000"/>
+          <w:sz w:val="19"/>
+          <w:szCs w:val="19"/>
+          <w:highlight w:val="white"/>
+        </w:rPr>
+        <w:t xml:space="preserve"> </w:t>
+      </w:r>
+      <w:r>
+        <w:rPr>
+          <w:rFonts w:ascii="Consolas" w:hAnsi="Consolas" w:cs="Consolas"/>
+          <w:color w:val="808080"/>
+          <w:sz w:val="19"/>
+          <w:szCs w:val="19"/>
+          <w:highlight w:val="white"/>
+        </w:rPr>
+        <w:t>+</w:t>
+      </w:r>
+      <w:r>
+        <w:rPr>
+          <w:rFonts w:ascii="Consolas" w:hAnsi="Consolas" w:cs="Consolas"/>
+          <w:color w:val="000000"/>
+          <w:sz w:val="19"/>
+          <w:szCs w:val="19"/>
+          <w:highlight w:val="white"/>
+        </w:rPr>
+        <w:t xml:space="preserve"> A</w:t>
+      </w:r>
+      <w:r>
+        <w:rPr>
+          <w:rFonts w:ascii="Consolas" w:hAnsi="Consolas" w:cs="Consolas"/>
+          <w:color w:val="808080"/>
+          <w:sz w:val="19"/>
+          <w:szCs w:val="19"/>
+          <w:highlight w:val="white"/>
+        </w:rPr>
+        <w:t>.</w:t>
+      </w:r>
+      <w:r>
+        <w:rPr>
+          <w:rFonts w:ascii="Consolas" w:hAnsi="Consolas" w:cs="Consolas"/>
+          <w:color w:val="000000"/>
+          <w:sz w:val="19"/>
+          <w:szCs w:val="19"/>
+          <w:highlight w:val="white"/>
+        </w:rPr>
+        <w:t>PRECO</w:t>
+      </w:r>
+      <w:r>
+        <w:rPr>
+          <w:rFonts w:ascii="Consolas" w:hAnsi="Consolas" w:cs="Consolas"/>
+          <w:color w:val="808080"/>
+          <w:sz w:val="19"/>
+          <w:szCs w:val="19"/>
+          <w:highlight w:val="white"/>
+        </w:rPr>
+        <w:t>)*</w:t>
+      </w:r>
+      <w:r>
+        <w:rPr>
+          <w:rFonts w:ascii="Consolas" w:hAnsi="Consolas" w:cs="Consolas"/>
+          <w:color w:val="000000"/>
+          <w:sz w:val="19"/>
+          <w:szCs w:val="19"/>
+          <w:highlight w:val="white"/>
+        </w:rPr>
+        <w:t xml:space="preserve">0.85 </w:t>
+      </w:r>
+      <w:r>
+        <w:rPr>
+          <w:rFonts w:ascii="Consolas" w:hAnsi="Consolas" w:cs="Consolas"/>
+          <w:color w:val="0000FF"/>
+          <w:sz w:val="19"/>
+          <w:szCs w:val="19"/>
+          <w:highlight w:val="white"/>
+        </w:rPr>
+        <w:t>as</w:t>
+      </w:r>
+      <w:r>
+        <w:rPr>
+          <w:rFonts w:ascii="Consolas" w:hAnsi="Consolas" w:cs="Consolas"/>
+          <w:color w:val="000000"/>
+          <w:sz w:val="19"/>
+          <w:szCs w:val="19"/>
+          <w:highlight w:val="white"/>
+        </w:rPr>
+        <w:t xml:space="preserve"> PRECO</w:t>
+      </w:r>
+      <w:r>
+        <w:rPr>
+          <w:rFonts w:ascii="Consolas" w:hAnsi="Consolas" w:cs="Consolas"/>
+          <w:color w:val="808080"/>
+          <w:sz w:val="19"/>
+          <w:szCs w:val="19"/>
+          <w:highlight w:val="white"/>
+        </w:rPr>
+        <w:t>,</w:t>
+      </w:r>
+    </w:p>
+    <w:p>
+      <w:pPr>
+        <w:autoSpaceDE w:val="0"/>
+        <w:autoSpaceDN w:val="0"/>
+        <w:adjustRightInd w:val="0"/>
+        <w:spacing w:after="0" w:line="240" w:lineRule="auto"/>
+        <w:rPr>
+          <w:rFonts w:ascii="Consolas" w:hAnsi="Consolas" w:cs="Consolas"/>
+          <w:color w:val="000000"/>
+          <w:sz w:val="19"/>
+          <w:szCs w:val="19"/>
+          <w:highlight w:val="white"/>
+        </w:rPr>
+      </w:pPr>
+      <w:r>
+        <w:rPr>
+          <w:rFonts w:ascii="Consolas" w:hAnsi="Consolas" w:cs="Consolas"/>
+          <w:color w:val="0000FF"/>
+          <w:sz w:val="19"/>
+          <w:szCs w:val="19"/>
+          <w:highlight w:val="white"/>
+        </w:rPr>
+        <w:tab/>
+        <w:t xml:space="preserve">   </w:t>
+      </w:r>
+      <w:r>
+        <w:rPr>
+          <w:rFonts w:ascii="Consolas" w:hAnsi="Consolas" w:cs="Consolas"/>
+          <w:color w:val="808080"/>
+          <w:sz w:val="19"/>
+          <w:szCs w:val="19"/>
+          <w:highlight w:val="white"/>
+        </w:rPr>
+        <w:t>(((</w:t>
+      </w:r>
+      <w:proofErr w:type="gramStart"/>
+      <w:r>
+        <w:rPr>
+          <w:rFonts w:ascii="Consolas" w:hAnsi="Consolas" w:cs="Consolas"/>
+          <w:color w:val="000000"/>
+          <w:sz w:val="19"/>
+          <w:szCs w:val="19"/>
+          <w:highlight w:val="white"/>
+        </w:rPr>
+        <w:t>PL</w:t>
+      </w:r>
+      <w:r>
+        <w:rPr>
+          <w:rFonts w:ascii="Consolas" w:hAnsi="Consolas" w:cs="Consolas"/>
+          <w:color w:val="808080"/>
+          <w:sz w:val="19"/>
+          <w:szCs w:val="19"/>
+          <w:highlight w:val="white"/>
+        </w:rPr>
+        <w:t>.</w:t>
+      </w:r>
+      <w:r>
+        <w:rPr>
+          <w:rFonts w:ascii="Consolas" w:hAnsi="Consolas" w:cs="Consolas"/>
+          <w:color w:val="000000"/>
+          <w:sz w:val="19"/>
+          <w:szCs w:val="19"/>
+          <w:highlight w:val="white"/>
+        </w:rPr>
+        <w:t>PRECO</w:t>
+      </w:r>
+      <w:proofErr w:type="gramEnd"/>
+      <w:r>
+        <w:rPr>
+          <w:rFonts w:ascii="Consolas" w:hAnsi="Consolas" w:cs="Consolas"/>
+          <w:color w:val="000000"/>
+          <w:sz w:val="19"/>
+          <w:szCs w:val="19"/>
+          <w:highlight w:val="white"/>
+        </w:rPr>
+        <w:t xml:space="preserve"> </w:t>
+      </w:r>
+      <w:r>
+        <w:rPr>
+          <w:rFonts w:ascii="Consolas" w:hAnsi="Consolas" w:cs="Consolas"/>
+          <w:color w:val="808080"/>
+          <w:sz w:val="19"/>
+          <w:szCs w:val="19"/>
+          <w:highlight w:val="white"/>
+        </w:rPr>
+        <w:t>+</w:t>
+      </w:r>
+      <w:r>
+        <w:rPr>
+          <w:rFonts w:ascii="Consolas" w:hAnsi="Consolas" w:cs="Consolas"/>
+          <w:color w:val="000000"/>
+          <w:sz w:val="19"/>
+          <w:szCs w:val="19"/>
+          <w:highlight w:val="white"/>
+        </w:rPr>
+        <w:t xml:space="preserve"> </w:t>
+      </w:r>
       <w:bookmarkStart w:id="0" w:name="_GoBack"/>
       <w:bookmarkEnd w:id="0"/>
+      <w:r>
+        <w:rPr>
+          <w:rFonts w:ascii="Consolas" w:hAnsi="Consolas" w:cs="Consolas"/>
+          <w:color w:val="000000"/>
+          <w:sz w:val="19"/>
+          <w:szCs w:val="19"/>
+          <w:highlight w:val="white"/>
+        </w:rPr>
+        <w:t>A</w:t>
+      </w:r>
+      <w:r>
+        <w:rPr>
+          <w:rFonts w:ascii="Consolas" w:hAnsi="Consolas" w:cs="Consolas"/>
+          <w:color w:val="808080"/>
+          <w:sz w:val="19"/>
+          <w:szCs w:val="19"/>
+          <w:highlight w:val="white"/>
+        </w:rPr>
+        <w:t>.</w:t>
+      </w:r>
+      <w:r>
+        <w:rPr>
+          <w:rFonts w:ascii="Consolas" w:hAnsi="Consolas" w:cs="Consolas"/>
+          <w:color w:val="000000"/>
+          <w:sz w:val="19"/>
+          <w:szCs w:val="19"/>
+          <w:highlight w:val="white"/>
+        </w:rPr>
+        <w:t>PRECO</w:t>
+      </w:r>
+      <w:r>
+        <w:rPr>
+          <w:rFonts w:ascii="Consolas" w:hAnsi="Consolas" w:cs="Consolas"/>
+          <w:color w:val="808080"/>
+          <w:sz w:val="19"/>
+          <w:szCs w:val="19"/>
+          <w:highlight w:val="white"/>
+        </w:rPr>
+        <w:t>)*</w:t>
+      </w:r>
+      <w:r>
+        <w:rPr>
+          <w:rFonts w:ascii="Consolas" w:hAnsi="Consolas" w:cs="Consolas"/>
+          <w:color w:val="000000"/>
+          <w:sz w:val="19"/>
+          <w:szCs w:val="19"/>
+          <w:highlight w:val="white"/>
+        </w:rPr>
+        <w:t>0.85</w:t>
+      </w:r>
+      <w:r>
+        <w:rPr>
+          <w:rFonts w:ascii="Consolas" w:hAnsi="Consolas" w:cs="Consolas"/>
+          <w:color w:val="808080"/>
+          <w:sz w:val="19"/>
+          <w:szCs w:val="19"/>
+          <w:highlight w:val="white"/>
+        </w:rPr>
+        <w:t>)</w:t>
+      </w:r>
+      <w:r>
+        <w:rPr>
+          <w:rFonts w:ascii="Consolas" w:hAnsi="Consolas" w:cs="Consolas"/>
+          <w:color w:val="000000"/>
+          <w:sz w:val="19"/>
+          <w:szCs w:val="19"/>
+          <w:highlight w:val="white"/>
+        </w:rPr>
+        <w:t xml:space="preserve"> </w:t>
+      </w:r>
+      <w:r>
+        <w:rPr>
+          <w:rFonts w:ascii="Consolas" w:hAnsi="Consolas" w:cs="Consolas"/>
+          <w:color w:val="808080"/>
+          <w:sz w:val="19"/>
+          <w:szCs w:val="19"/>
+          <w:highlight w:val="white"/>
+        </w:rPr>
+        <w:t>-</w:t>
+      </w:r>
+      <w:r>
+        <w:rPr>
+          <w:rFonts w:ascii="Consolas" w:hAnsi="Consolas" w:cs="Consolas"/>
+          <w:color w:val="0000FF"/>
+          <w:sz w:val="19"/>
+          <w:szCs w:val="19"/>
+          <w:highlight w:val="white"/>
+        </w:rPr>
+        <w:t xml:space="preserve"> </w:t>
+      </w:r>
+      <w:r>
+        <w:rPr>
+          <w:rFonts w:ascii="Consolas" w:hAnsi="Consolas" w:cs="Consolas"/>
+          <w:color w:val="808080"/>
+          <w:sz w:val="19"/>
+          <w:szCs w:val="19"/>
+          <w:highlight w:val="white"/>
+        </w:rPr>
+        <w:t>(</w:t>
+      </w:r>
+      <w:r>
+        <w:rPr>
+          <w:rFonts w:ascii="Consolas" w:hAnsi="Consolas" w:cs="Consolas"/>
+          <w:color w:val="000000"/>
+          <w:sz w:val="19"/>
+          <w:szCs w:val="19"/>
+          <w:highlight w:val="white"/>
+        </w:rPr>
+        <w:t>PL</w:t>
+      </w:r>
+      <w:r>
+        <w:rPr>
+          <w:rFonts w:ascii="Consolas" w:hAnsi="Consolas" w:cs="Consolas"/>
+          <w:color w:val="808080"/>
+          <w:sz w:val="19"/>
+          <w:szCs w:val="19"/>
+          <w:highlight w:val="white"/>
+        </w:rPr>
+        <w:t>.</w:t>
+      </w:r>
+      <w:r>
+        <w:rPr>
+          <w:rFonts w:ascii="Consolas" w:hAnsi="Consolas" w:cs="Consolas"/>
+          <w:color w:val="000000"/>
+          <w:sz w:val="19"/>
+          <w:szCs w:val="19"/>
+          <w:highlight w:val="white"/>
+        </w:rPr>
+        <w:t>CUSTO</w:t>
+      </w:r>
+      <w:r>
+        <w:rPr>
+          <w:rFonts w:ascii="Consolas" w:hAnsi="Consolas" w:cs="Consolas"/>
+          <w:color w:val="808080"/>
+          <w:sz w:val="19"/>
+          <w:szCs w:val="19"/>
+          <w:highlight w:val="white"/>
+        </w:rPr>
+        <w:t>,</w:t>
+      </w:r>
+      <w:r>
+        <w:rPr>
+          <w:rFonts w:ascii="Consolas" w:hAnsi="Consolas" w:cs="Consolas"/>
+          <w:color w:val="000000"/>
+          <w:sz w:val="19"/>
+          <w:szCs w:val="19"/>
+          <w:highlight w:val="white"/>
+        </w:rPr>
+        <w:t xml:space="preserve"> A</w:t>
+      </w:r>
+      <w:r>
+        <w:rPr>
+          <w:rFonts w:ascii="Consolas" w:hAnsi="Consolas" w:cs="Consolas"/>
+          <w:color w:val="808080"/>
+          <w:sz w:val="19"/>
+          <w:szCs w:val="19"/>
+          <w:highlight w:val="white"/>
+        </w:rPr>
+        <w:t>.</w:t>
+      </w:r>
+      <w:r>
+        <w:rPr>
+          <w:rFonts w:ascii="Consolas" w:hAnsi="Consolas" w:cs="Consolas"/>
+          <w:color w:val="000000"/>
+          <w:sz w:val="19"/>
+          <w:szCs w:val="19"/>
+          <w:highlight w:val="white"/>
+        </w:rPr>
+        <w:t>CUSTO</w:t>
+      </w:r>
+      <w:r>
+        <w:rPr>
+          <w:rFonts w:ascii="Consolas" w:hAnsi="Consolas" w:cs="Consolas"/>
+          <w:color w:val="808080"/>
+          <w:sz w:val="19"/>
+          <w:szCs w:val="19"/>
+          <w:highlight w:val="white"/>
+        </w:rPr>
+        <w:t>))</w:t>
+      </w:r>
+      <w:r>
+        <w:rPr>
+          <w:rFonts w:ascii="Consolas" w:hAnsi="Consolas" w:cs="Consolas"/>
+          <w:color w:val="000000"/>
+          <w:sz w:val="19"/>
+          <w:szCs w:val="19"/>
+          <w:highlight w:val="white"/>
+        </w:rPr>
+        <w:t xml:space="preserve"> </w:t>
+      </w:r>
+      <w:r>
+        <w:rPr>
+          <w:rFonts w:ascii="Consolas" w:hAnsi="Consolas" w:cs="Consolas"/>
+          <w:color w:val="0000FF"/>
+          <w:sz w:val="19"/>
+          <w:szCs w:val="19"/>
+          <w:highlight w:val="white"/>
+        </w:rPr>
+        <w:t>as</w:t>
+      </w:r>
+      <w:r>
+        <w:rPr>
+          <w:rFonts w:ascii="Consolas" w:hAnsi="Consolas" w:cs="Consolas"/>
+          <w:color w:val="000000"/>
+          <w:sz w:val="19"/>
+          <w:szCs w:val="19"/>
+          <w:highlight w:val="white"/>
+        </w:rPr>
+        <w:t xml:space="preserve"> LUCRO</w:t>
+      </w:r>
+      <w:r>
+        <w:rPr>
+          <w:rFonts w:ascii="Consolas" w:hAnsi="Consolas" w:cs="Consolas"/>
+          <w:color w:val="808080"/>
+          <w:sz w:val="19"/>
+          <w:szCs w:val="19"/>
+          <w:highlight w:val="white"/>
+        </w:rPr>
+        <w:t>,</w:t>
+      </w:r>
+    </w:p>
+    <w:p>
+      <w:pPr>
+        <w:autoSpaceDE w:val="0"/>
+        <w:autoSpaceDN w:val="0"/>
+        <w:adjustRightInd w:val="0"/>
+        <w:spacing w:after="0" w:line="240" w:lineRule="auto"/>
+        <w:rPr>
+          <w:rFonts w:ascii="Consolas" w:hAnsi="Consolas" w:cs="Consolas"/>
+          <w:color w:val="000000"/>
+          <w:sz w:val="19"/>
+          <w:szCs w:val="19"/>
+          <w:highlight w:val="white"/>
+        </w:rPr>
+      </w:pPr>
+      <w:r>
+        <w:rPr>
+          <w:rFonts w:ascii="Consolas" w:hAnsi="Consolas" w:cs="Consolas"/>
+          <w:color w:val="000000"/>
+          <w:sz w:val="19"/>
+          <w:szCs w:val="19"/>
+          <w:highlight w:val="white"/>
+        </w:rPr>
+        <w:tab/>
+        <w:t xml:space="preserve">   A</w:t>
+      </w:r>
+      <w:r>
+        <w:rPr>
+          <w:rFonts w:ascii="Consolas" w:hAnsi="Consolas" w:cs="Consolas"/>
+          <w:color w:val="808080"/>
+          <w:sz w:val="19"/>
+          <w:szCs w:val="19"/>
+          <w:highlight w:val="white"/>
+        </w:rPr>
+        <w:t>.</w:t>
+      </w:r>
+      <w:r>
+        <w:rPr>
+          <w:rFonts w:ascii="Consolas" w:hAnsi="Consolas" w:cs="Consolas"/>
+          <w:color w:val="000000"/>
+          <w:sz w:val="19"/>
+          <w:szCs w:val="19"/>
+          <w:highlight w:val="white"/>
+        </w:rPr>
+        <w:t>DATA_VALIDADE</w:t>
+      </w:r>
+    </w:p>
+    <w:p>
+      <w:pPr>
+        <w:autoSpaceDE w:val="0"/>
+        <w:autoSpaceDN w:val="0"/>
+        <w:adjustRightInd w:val="0"/>
+        <w:spacing w:after="0" w:line="240" w:lineRule="auto"/>
+        <w:rPr>
+          <w:rFonts w:ascii="Consolas" w:hAnsi="Consolas" w:cs="Consolas"/>
+          <w:color w:val="000000"/>
+          <w:sz w:val="19"/>
+          <w:szCs w:val="19"/>
+          <w:highlight w:val="white"/>
+        </w:rPr>
+      </w:pPr>
+      <w:r>
+        <w:rPr>
+          <w:rFonts w:ascii="Consolas" w:hAnsi="Consolas" w:cs="Consolas"/>
+          <w:color w:val="0000FF"/>
+          <w:sz w:val="19"/>
+          <w:szCs w:val="19"/>
+          <w:highlight w:val="white"/>
+        </w:rPr>
+        <w:t>FROM</w:t>
+      </w:r>
+      <w:r>
+        <w:rPr>
+          <w:rFonts w:ascii="Consolas" w:hAnsi="Consolas" w:cs="Consolas"/>
+          <w:color w:val="000000"/>
+          <w:sz w:val="19"/>
+          <w:szCs w:val="19"/>
+          <w:highlight w:val="white"/>
+        </w:rPr>
+        <w:t xml:space="preserve"> Alimentos A  </w:t>
+      </w:r>
+    </w:p>
+    <w:p>
+      <w:pPr>
+        <w:autoSpaceDE w:val="0"/>
+        <w:autoSpaceDN w:val="0"/>
+        <w:adjustRightInd w:val="0"/>
+        <w:spacing w:after="0" w:line="240" w:lineRule="auto"/>
+        <w:rPr>
+          <w:rFonts w:ascii="Consolas" w:hAnsi="Consolas" w:cs="Consolas"/>
+          <w:color w:val="000000"/>
+          <w:sz w:val="19"/>
+          <w:szCs w:val="19"/>
+          <w:highlight w:val="white"/>
+          <w:lang w:val="en-US"/>
+        </w:rPr>
+      </w:pPr>
+      <w:r>
+        <w:rPr>
+          <w:rFonts w:ascii="Consolas" w:hAnsi="Consolas" w:cs="Consolas"/>
+          <w:color w:val="808080"/>
+          <w:sz w:val="19"/>
+          <w:szCs w:val="19"/>
+          <w:highlight w:val="white"/>
+          <w:lang w:val="en-US"/>
+        </w:rPr>
+        <w:t>CROSS</w:t>
+      </w:r>
+      <w:r>
+        <w:rPr>
+          <w:rFonts w:ascii="Consolas" w:hAnsi="Consolas" w:cs="Consolas"/>
+          <w:color w:val="000000"/>
+          <w:sz w:val="19"/>
+          <w:szCs w:val="19"/>
+          <w:highlight w:val="white"/>
+          <w:lang w:val="en-US"/>
+        </w:rPr>
+        <w:t xml:space="preserve"> </w:t>
+      </w:r>
+      <w:r>
+        <w:rPr>
+          <w:rFonts w:ascii="Consolas" w:hAnsi="Consolas" w:cs="Consolas"/>
+          <w:color w:val="808080"/>
+          <w:sz w:val="19"/>
+          <w:szCs w:val="19"/>
+          <w:highlight w:val="white"/>
+          <w:lang w:val="en-US"/>
+        </w:rPr>
+        <w:t>JOIN</w:t>
+      </w:r>
+      <w:r>
+        <w:rPr>
+          <w:rFonts w:ascii="Consolas" w:hAnsi="Consolas" w:cs="Consolas"/>
+          <w:color w:val="000000"/>
+          <w:sz w:val="19"/>
+          <w:szCs w:val="19"/>
+          <w:highlight w:val="white"/>
+          <w:lang w:val="en-US"/>
+        </w:rPr>
+        <w:t xml:space="preserve"> </w:t>
+      </w:r>
+      <w:proofErr w:type="spellStart"/>
+      <w:r>
+        <w:rPr>
+          <w:rFonts w:ascii="Consolas" w:hAnsi="Consolas" w:cs="Consolas"/>
+          <w:color w:val="000000"/>
+          <w:sz w:val="19"/>
+          <w:szCs w:val="19"/>
+          <w:highlight w:val="white"/>
+          <w:lang w:val="en-US"/>
+        </w:rPr>
+        <w:t>ProdutosLimpeza</w:t>
+      </w:r>
+      <w:proofErr w:type="spellEnd"/>
+      <w:r>
+        <w:rPr>
+          <w:rFonts w:ascii="Consolas" w:hAnsi="Consolas" w:cs="Consolas"/>
+          <w:color w:val="000000"/>
+          <w:sz w:val="19"/>
+          <w:szCs w:val="19"/>
+          <w:highlight w:val="white"/>
+          <w:lang w:val="en-US"/>
+        </w:rPr>
+        <w:t xml:space="preserve"> PL</w:t>
+      </w:r>
+    </w:p>
+    <w:p>
+      <w:pPr>
+        <w:rPr>
+          <w:lang w:val="en-US"/>
+        </w:rPr>
+      </w:pPr>
+      <w:r>
+        <w:rPr>
+          <w:rFonts w:ascii="Consolas" w:hAnsi="Consolas" w:cs="Consolas"/>
+          <w:color w:val="0000FF"/>
+          <w:sz w:val="19"/>
+          <w:szCs w:val="19"/>
+          <w:highlight w:val="white"/>
+          <w:lang w:val="en-US"/>
+        </w:rPr>
+        <w:t>order</w:t>
+      </w:r>
+      <w:r>
+        <w:rPr>
+          <w:rFonts w:ascii="Consolas" w:hAnsi="Consolas" w:cs="Consolas"/>
+          <w:color w:val="000000"/>
+          <w:sz w:val="19"/>
+          <w:szCs w:val="19"/>
+          <w:highlight w:val="white"/>
+          <w:lang w:val="en-US"/>
+        </w:rPr>
+        <w:t xml:space="preserve"> </w:t>
+      </w:r>
+      <w:r>
+        <w:rPr>
+          <w:rFonts w:ascii="Consolas" w:hAnsi="Consolas" w:cs="Consolas"/>
+          <w:color w:val="0000FF"/>
+          <w:sz w:val="19"/>
+          <w:szCs w:val="19"/>
+          <w:highlight w:val="white"/>
+          <w:lang w:val="en-US"/>
+        </w:rPr>
+        <w:t>by</w:t>
+      </w:r>
+      <w:r>
+        <w:rPr>
+          <w:rFonts w:ascii="Consolas" w:hAnsi="Consolas" w:cs="Consolas"/>
+          <w:color w:val="000000"/>
+          <w:sz w:val="19"/>
+          <w:szCs w:val="19"/>
+          <w:highlight w:val="white"/>
+          <w:lang w:val="en-US"/>
+        </w:rPr>
+        <w:t xml:space="preserve"> LUCRO</w:t>
+      </w:r>
     </w:p>
     <w:sectPr>
       <w:pgSz w:w="11906" w:h="16838"/>

</xml_diff>